<commit_message>
Adicionada as correções de aninha
</commit_message>
<xml_diff>
--- a/Word/TCC v1.docx
+++ b/Word/TCC v1.docx
@@ -1668,7 +1668,19 @@
         <w:t>data loggers</w:t>
       </w:r>
       <w:r>
-        <w:t xml:space="preserve"> ainda é bastante comum, por serem mais simples e robustos, entretanto, com o avanço da eletrônica e com o advento dos computadores surgiram novas classes de equipamentos que capturam dados, dentre eles, os que podem ser conectados a PCs e trabalham em conjunto com </w:t>
+        <w:t xml:space="preserve"> ainda é bastante comum, por serem mais simples e robustos</w:t>
+      </w:r>
+      <w:r>
+        <w:t>.</w:t>
+      </w:r>
+      <w:r>
+        <w:t xml:space="preserve"> </w:t>
+      </w:r>
+      <w:r>
+        <w:t>E</w:t>
+      </w:r>
+      <w:r>
+        <w:t xml:space="preserve">ntretanto, com o avanço da eletrônica e com o advento dos computadores surgiram novas classes de equipamentos que capturam dados, dentre eles, os que podem ser conectados a PCs e trabalham em conjunto com </w:t>
       </w:r>
       <w:r>
         <w:rPr>
@@ -11708,21 +11720,7 @@
         <w:rPr>
           <w:rFonts w:eastAsiaTheme="minorEastAsia"/>
         </w:rPr>
-        <w:t xml:space="preserve"> ou Prompt de Comando. Ele é um emulador de DOS onde é possível executar boa parte das operações do sistema operacional antigo. Contudo, como não houve atualizações do DOS durante décadas, o Prompt de Comando é ultrapassado, porque as novas te</w:t>
-      </w:r>
-      <w:proofErr w:type="spellStart"/>
-      <w:r>
-        <w:rPr>
-          <w:rFonts w:eastAsiaTheme="minorEastAsia"/>
-        </w:rPr>
-        <w:t>cnologias</w:t>
-      </w:r>
-      <w:proofErr w:type="spellEnd"/>
-      <w:r>
-        <w:rPr>
-          <w:rFonts w:eastAsiaTheme="minorEastAsia"/>
-        </w:rPr>
-        <w:t xml:space="preserve"> foram implementadas apenas na interface gráfica, tornando-o bastante pobre em relação ao ambiente de janelas. Entretanto, isto só é verdade no Windows, seus grandes concorrentes, Linux e Mac, não abandonaram a linha de comando.</w:t>
+        <w:t xml:space="preserve"> ou Prompt de Comando. Ele é um emulador de DOS onde é possível executar boa parte das operações do sistema operacional antigo. Contudo, como não houve atualizações do DOS durante décadas, o Prompt de Comando é ultrapassado, porque as novas tecnologias foram implementadas apenas na interface gráfica, tornando-o bastante pobre em relação ao ambiente de janelas. Entretanto, isto só é verdade no Windows, seus grandes concorrentes, Linux e Mac, não abandonaram a linha de comando.</w:t>
       </w:r>
     </w:p>
     <w:p>
@@ -12716,21 +12714,7 @@
         <w:rPr>
           <w:rFonts w:eastAsiaTheme="minorEastAsia"/>
         </w:rPr>
-        <w:t>. O componente roteamento só se torna relevante se o BBB for cone</w:t>
-      </w:r>
-      <w:proofErr w:type="spellStart"/>
-      <w:r>
-        <w:rPr>
-          <w:rFonts w:eastAsiaTheme="minorEastAsia"/>
-        </w:rPr>
-        <w:t>ctado</w:t>
-      </w:r>
-      <w:proofErr w:type="spellEnd"/>
-      <w:r>
-        <w:rPr>
-          <w:rFonts w:eastAsiaTheme="minorEastAsia"/>
-        </w:rPr>
-        <w:t xml:space="preserve"> à rede local pela porta Ethernet (</w:t>
+        <w:t>. O componente roteamento só se torna relevante se o BBB for conectado à rede local pela porta Ethernet (</w:t>
       </w:r>
       <w:r>
         <w:rPr>
@@ -25828,21 +25812,7 @@
         <w:rPr>
           <w:rFonts w:eastAsiaTheme="minorEastAsia"/>
         </w:rPr>
-        <w:t xml:space="preserve"> foi colocado no BeagleBone Black propos</w:t>
-      </w:r>
-      <w:proofErr w:type="spellStart"/>
-      <w:r>
-        <w:rPr>
-          <w:rFonts w:eastAsiaTheme="minorEastAsia"/>
-        </w:rPr>
-        <w:t>italmente</w:t>
-      </w:r>
-      <w:proofErr w:type="spellEnd"/>
-      <w:r>
-        <w:rPr>
-          <w:rFonts w:eastAsiaTheme="minorEastAsia"/>
-        </w:rPr>
-        <w:t>, pela própria fabricante, inclusive os tutoriais iniciais da BeagleBone.org ensinam a programar nesta linguagem. Aliado a isso, a própria fabricante desenvolveu várias bibliotecas para acesso e configuração dos periféricos.</w:t>
+        <w:t xml:space="preserve"> foi colocado no BeagleBone Black propositalmente, pela própria fabricante, inclusive os tutoriais iniciais da BeagleBone.org ensinam a programar nesta linguagem. Aliado a isso, a própria fabricante desenvolveu várias bibliotecas para acesso e configuração dos periféricos.</w:t>
       </w:r>
     </w:p>
     <w:p>
@@ -31424,21 +31394,7 @@
         <w:rPr>
           <w:rFonts w:eastAsiaTheme="minorEastAsia"/>
         </w:rPr>
-        <w:t>. De uma certa forma isso é uma prat</w:t>
-      </w:r>
-      <w:proofErr w:type="spellStart"/>
-      <w:r>
-        <w:rPr>
-          <w:rFonts w:eastAsiaTheme="minorEastAsia"/>
-        </w:rPr>
-        <w:t>icidade</w:t>
-      </w:r>
-      <w:proofErr w:type="spellEnd"/>
-      <w:r>
-        <w:rPr>
-          <w:rFonts w:eastAsiaTheme="minorEastAsia"/>
-        </w:rPr>
-        <w:t xml:space="preserve"> que a fabricante trouxe aos usuários, pois, com isso, a fabricante nos permite acessar a plaquinha assim que esta for conectada a um computador, pela USB. Entretanto, isso pode ser um problema caso seja necessário conectar mais de um BBB no mesmo computador ao mesmo tempo. </w:t>
+        <w:t xml:space="preserve">. De uma certa forma isso é uma praticidade que a fabricante trouxe aos usuários, pois, com isso, a fabricante nos permite acessar a plaquinha assim que esta for conectada a um computador, pela USB. Entretanto, isso pode ser um problema caso seja necessário conectar mais de um BBB no mesmo computador ao mesmo tempo. </w:t>
       </w:r>
     </w:p>
     <w:p>
@@ -32981,10 +32937,7 @@
         <w:fldChar w:fldCharType="begin"/>
       </w:r>
       <w:r>
-        <w:instrText xml:space="preserve"> REF _Ref466534092 \h </w:instrText>
-      </w:r>
-      <w:r>
-        <w:instrText xml:space="preserve"> \* MERGEFORMAT </w:instrText>
+        <w:instrText xml:space="preserve"> REF _Ref466534092 \h  \* MERGEFORMAT </w:instrText>
       </w:r>
       <w:r>
         <w:fldChar w:fldCharType="separate"/>
@@ -33020,7 +32973,13 @@
         <w:t>user LEDs</w:t>
       </w:r>
       <w:r>
-        <w:t xml:space="preserve"> e os pinos relacionados ao I2C.  </w:t>
+        <w:t xml:space="preserve"> e os pinos relacionados ao I</w:t>
+      </w:r>
+      <w:r>
+        <w:t>²</w:t>
+      </w:r>
+      <w:r>
+        <w:t xml:space="preserve">C.  </w:t>
       </w:r>
     </w:p>
     <w:p>
@@ -33030,6 +32989,7 @@
       <w:r>
         <w:rPr>
           <w:noProof/>
+          <w:lang w:eastAsia="pt-BR"/>
         </w:rPr>
         <w:lastRenderedPageBreak/>
         <mc:AlternateContent>
@@ -33717,7 +33677,6 @@
           <mc:Fallback>
             <w:pict>
               <v:shape w14:anchorId="4B003A02" id="Caixa de Texto 29" o:spid="_x0000_s1036" type="#_x0000_t202" style="width:2in;height:2in;visibility:visible;mso-wrap-style:none;mso-left-percent:-10001;mso-top-percent:-10001;mso-position-horizontal:absolute;mso-position-horizontal-relative:char;mso-position-vertical:absolute;mso-position-vertical-relative:line;mso-left-percent:-10001;mso-top-percent:-10001;v-text-anchor:top" o:gfxdata="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" filled="f" strokeweight=".5pt">
-                <v:fill o:detectmouseclick="t"/>
                 <v:textbox style="mso-fit-shape-to-text:t">
                   <w:txbxContent>
                     <w:p>
@@ -34962,6 +34921,7 @@
       <w:r>
         <w:rPr>
           <w:noProof/>
+          <w:lang w:eastAsia="pt-BR"/>
         </w:rPr>
         <mc:AlternateContent>
           <mc:Choice Requires="wps">
@@ -35010,16 +34970,7 @@
                                 <w:sz w:val="16"/>
                                 <w:szCs w:val="16"/>
                               </w:rPr>
-                              <w:t xml:space="preserve">* OUTPUT </w:t>
-                            </w:r>
-                            <w:r>
-                              <w:rPr>
-                                <w:rFonts w:ascii="CourierStd" w:hAnsi="CourierStd"/>
-                                <w:color w:val="000000"/>
-                                <w:sz w:val="16"/>
-                                <w:szCs w:val="16"/>
-                              </w:rPr>
-                              <w:t xml:space="preserve">GPIO(mode7) 0x07 </w:t>
+                              <w:t xml:space="preserve">* OUTPUT GPIO(mode7) 0x07 </w:t>
                             </w:r>
                             <w:proofErr w:type="spellStart"/>
                             <w:r>
@@ -35940,7 +35891,6 @@
           <mc:Fallback>
             <w:pict>
               <v:shape w14:anchorId="0BD61442" id="Caixa de Texto 34" o:spid="_x0000_s1037" type="#_x0000_t202" style="width:2in;height:2in;visibility:visible;mso-wrap-style:none;mso-left-percent:-10001;mso-top-percent:-10001;mso-position-horizontal:absolute;mso-position-horizontal-relative:char;mso-position-vertical:absolute;mso-position-vertical-relative:line;mso-left-percent:-10001;mso-top-percent:-10001;v-text-anchor:top" o:gfxdata="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" filled="f" strokeweight=".5pt">
-                <v:fill o:detectmouseclick="t"/>
                 <v:textbox style="mso-fit-shape-to-text:t">
                   <w:txbxContent>
                     <w:p>
@@ -35961,16 +35911,7 @@
                           <w:sz w:val="16"/>
                           <w:szCs w:val="16"/>
                         </w:rPr>
-                        <w:t xml:space="preserve">* OUTPUT </w:t>
-                      </w:r>
-                      <w:r>
-                        <w:rPr>
-                          <w:rFonts w:ascii="CourierStd" w:hAnsi="CourierStd"/>
-                          <w:color w:val="000000"/>
-                          <w:sz w:val="16"/>
-                          <w:szCs w:val="16"/>
-                        </w:rPr>
-                        <w:t xml:space="preserve">GPIO(mode7) 0x07 </w:t>
+                        <w:t xml:space="preserve">* OUTPUT GPIO(mode7) 0x07 </w:t>
                       </w:r>
                       <w:proofErr w:type="spellStart"/>
                       <w:r>
@@ -37004,16 +36945,10 @@
         <w:t>version</w:t>
       </w:r>
       <w:r>
-        <w:t xml:space="preserve">). As linhas de código são escritas dentro dos blocos </w:t>
-      </w:r>
-      <w:r>
-        <w:rPr>
-          <w:rStyle w:val="nfase"/>
-        </w:rPr>
-        <w:t>fragment</w:t>
-      </w:r>
-      <w:r>
-        <w:t xml:space="preserve">. Observe que no </w:t>
+        <w:t xml:space="preserve">). As linhas de código são escritas </w:t>
+      </w:r>
+      <w:r>
+        <w:t>logo em seguida</w:t>
       </w:r>
       <w:r>
         <w:rPr>
@@ -37021,126 +36956,12 @@
           <w:i w:val="0"/>
           <w:lang w:val="pt-BR"/>
         </w:rPr>
-        <w:t>algoritmo</w:t>
-      </w:r>
-      <w:r>
-        <w:rPr>
-          <w:rStyle w:val="nfase"/>
-          <w:i w:val="0"/>
-          <w:lang w:val="pt-BR"/>
-        </w:rPr>
-        <w:fldChar w:fldCharType="begin"/>
-      </w:r>
-      <w:r>
-        <w:rPr>
-          <w:rStyle w:val="nfase"/>
-          <w:i w:val="0"/>
-          <w:lang w:val="pt-BR"/>
-        </w:rPr>
-        <w:instrText xml:space="preserve"> REF _Ref466546854 \h </w:instrText>
-      </w:r>
-      <w:r>
-        <w:rPr>
-          <w:rStyle w:val="nfase"/>
-          <w:i w:val="0"/>
-          <w:lang w:val="pt-BR"/>
-        </w:rPr>
-      </w:r>
-      <w:r>
-        <w:rPr>
-          <w:rStyle w:val="nfase"/>
-          <w:i w:val="0"/>
-          <w:lang w:val="pt-BR"/>
-        </w:rPr>
-        <w:instrText xml:space="preserve"> \* MERGEFORMAT </w:instrText>
-      </w:r>
-      <w:r>
-        <w:rPr>
-          <w:rStyle w:val="nfase"/>
-          <w:i w:val="0"/>
-          <w:lang w:val="pt-BR"/>
-        </w:rPr>
-        <w:fldChar w:fldCharType="separate"/>
-      </w:r>
-      <w:r>
-        <w:rPr>
-          <w:vanish/>
-        </w:rPr>
-        <w:t>Algoritmo</w:t>
-      </w:r>
-      <w:r>
-        <w:t xml:space="preserve"> </w:t>
-      </w:r>
-      <w:r>
-        <w:rPr>
-          <w:noProof/>
-        </w:rPr>
-        <w:t>12</w:t>
-      </w:r>
-      <w:r>
-        <w:rPr>
-          <w:rStyle w:val="nfase"/>
-          <w:i w:val="0"/>
-          <w:lang w:val="pt-BR"/>
-        </w:rPr>
-        <w:fldChar w:fldCharType="end"/>
-      </w:r>
-      <w:r>
-        <w:rPr>
-          <w:rStyle w:val="nfase"/>
-          <w:i w:val="0"/>
-          <w:lang w:val="pt-BR"/>
-        </w:rPr>
-        <w:t xml:space="preserve"> tivemos dois blocos desse tipo, </w:t>
-      </w:r>
-      <w:r>
-        <w:rPr>
-          <w:rStyle w:val="nfase"/>
-        </w:rPr>
-        <w:t>fragment@0</w:t>
-      </w:r>
-      <w:r>
-        <w:rPr>
-          <w:rStyle w:val="nfase"/>
-          <w:i w:val="0"/>
-          <w:lang w:val="pt-BR"/>
-        </w:rPr>
-        <w:t xml:space="preserve"> </w:t>
-      </w:r>
-      <w:r>
-        <w:rPr>
-          <w:rStyle w:val="nfase"/>
-          <w:i w:val="0"/>
-          <w:lang w:val="pt-BR"/>
-        </w:rPr>
-        <w:lastRenderedPageBreak/>
-        <w:t xml:space="preserve">e </w:t>
-      </w:r>
-      <w:r>
-        <w:rPr>
-          <w:rStyle w:val="nfase"/>
-        </w:rPr>
-        <w:t>fragment@1</w:t>
-      </w:r>
-      <w:r>
-        <w:rPr>
-          <w:rStyle w:val="nfase"/>
-          <w:i w:val="0"/>
-          <w:lang w:val="pt-BR"/>
-        </w:rPr>
-        <w:t>, ou seja, houve duas alterações na descrição dos componentes do BeagleBone</w:t>
-      </w:r>
-      <w:r>
-        <w:rPr>
-          <w:rStyle w:val="nfase"/>
-          <w:i w:val="0"/>
-          <w:lang w:val="pt-BR"/>
-        </w:rPr>
         <w:t>.</w:t>
       </w:r>
     </w:p>
     <w:p>
       <w:r>
+        <w:lastRenderedPageBreak/>
         <w:t xml:space="preserve">Para compilar um código em </w:t>
       </w:r>
       <w:r>
@@ -40558,11 +40379,7 @@
     </w:p>
     <w:p>
       <w:r>
-        <w:t xml:space="preserve">Embora o BeagleBone Black tenha vários pinos externos, muitos deles têm funções compartilhadas e não podem ser utilizadas simultaneamente. Para identificar a função de determinado pino o sistema operacional divide cada um </w:t>
-      </w:r>
-      <w:r>
-        <w:lastRenderedPageBreak/>
-        <w:t>deles em 8 modos de funcionamento (</w:t>
+        <w:t>Embora o BeagleBone Black tenha vários pinos externos, muitos deles têm funções compartilhadas e não podem ser utilizadas simultaneamente. Para identificar a função de determinado pino o sistema operacional divide cada um deles em 8 modos de funcionamento (</w:t>
       </w:r>
       <m:oMath>
         <m:r>
@@ -40590,10 +40407,7 @@
         <w:fldChar w:fldCharType="begin"/>
       </w:r>
       <w:r>
-        <w:instrText xml:space="preserve"> REF _Ref466531461 \h </w:instrText>
-      </w:r>
-      <w:r>
-        <w:instrText xml:space="preserve"> \* MERGEFORMAT </w:instrText>
+        <w:instrText xml:space="preserve"> REF _Ref466531461 \h  \* MERGEFORMAT </w:instrText>
       </w:r>
       <w:r>
         <w:fldChar w:fldCharType="separate"/>
@@ -40623,10 +40437,7 @@
         <w:fldChar w:fldCharType="begin"/>
       </w:r>
       <w:r>
-        <w:instrText xml:space="preserve"> REF _Ref466531463 \h </w:instrText>
-      </w:r>
-      <w:r>
-        <w:instrText xml:space="preserve"> \* MERGEFORMAT </w:instrText>
+        <w:instrText xml:space="preserve"> REF _Ref466531463 \h  \* MERGEFORMAT </w:instrText>
       </w:r>
       <w:r>
         <w:fldChar w:fldCharType="separate"/>
@@ -40650,10 +40461,11 @@
         <w:fldChar w:fldCharType="end"/>
       </w:r>
       <w:r>
-        <w:t xml:space="preserve"> têm a função de cada modo para alguns pinos do barramento de extensão P9. Obse</w:t>
-      </w:r>
-      <w:r>
-        <w:t xml:space="preserve">rvando a tabela dá para perceber que nem todas as funções do BeagleBone estão disponíveis simultaneamente. Por exemplo, se quisermos usar o I²C2 devemos desativar a UART2, neste caso, os pinos 18 e 19 devem ser configurados para trabalhar no modo 2, caso queiramos voltar a utilizar o I²C configuramos novamente esses dois pinos no modo 1, e se ainda quisermos utilizar esses pinos como pinos comuns de entrada e saída </w:t>
+        <w:t xml:space="preserve"> têm a função de cada modo para alguns pinos do barramento de extensão P9. </w:t>
+      </w:r>
+      <w:r>
+        <w:lastRenderedPageBreak/>
+        <w:t xml:space="preserve">Observando a tabela dá para perceber que nem todas as funções do BeagleBone estão disponíveis simultaneamente. Por exemplo, se quisermos usar o I²C2 devemos desativar a UART2, neste caso, os pinos 18 e 19 devem ser configurados para trabalhar no modo 2, caso queiramos voltar a utilizar o I²C configuramos novamente esses dois pinos no modo 1, e se ainda quisermos utilizar esses pinos como pinos comuns de entrada e saída </w:t>
       </w:r>
       <w:r>
         <w:t>podemos configurá-los no modo 7.</w:t>
@@ -42534,11 +42346,7 @@
         <w:t xml:space="preserve">, o sistema operacional identifica </w:t>
       </w:r>
       <w:r>
-        <w:t xml:space="preserve">a DTO </w:t>
-      </w:r>
-      <w:r>
-        <w:lastRenderedPageBreak/>
-        <w:t xml:space="preserve">correspondente, a compila e transfere para pasta </w:t>
+        <w:t xml:space="preserve">a DTO correspondente, a compila e transfere para pasta </w:t>
       </w:r>
       <w:r>
         <w:rPr>
@@ -42570,10 +42378,7 @@
         <w:fldChar w:fldCharType="begin"/>
       </w:r>
       <w:r>
-        <w:instrText xml:space="preserve"> REF _Ref466534092 \h </w:instrText>
-      </w:r>
-      <w:r>
-        <w:instrText xml:space="preserve"> \* MERGEFORMAT </w:instrText>
+        <w:instrText xml:space="preserve"> REF _Ref466534092 \h  \* MERGEFORMAT </w:instrText>
       </w:r>
       <w:r>
         <w:fldChar w:fldCharType="separate"/>
@@ -42605,6 +42410,7 @@
     </w:p>
     <w:p>
       <w:r>
+        <w:lastRenderedPageBreak/>
         <w:t xml:space="preserve">Todo esse processo é feito por uma pequena parte do </w:t>
       </w:r>
       <w:r>
@@ -42728,10 +42534,7 @@
         <w:fldChar w:fldCharType="begin"/>
       </w:r>
       <w:r>
-        <w:instrText xml:space="preserve"> REF _Ref466531461 \h </w:instrText>
-      </w:r>
-      <w:r>
-        <w:instrText xml:space="preserve"> \* MERGEFORMAT </w:instrText>
+        <w:instrText xml:space="preserve"> REF _Ref466531461 \h  \* MERGEFORMAT </w:instrText>
       </w:r>
       <w:r>
         <w:fldChar w:fldCharType="separate"/>
@@ -42761,10 +42564,7 @@
         <w:fldChar w:fldCharType="begin"/>
       </w:r>
       <w:r>
-        <w:instrText xml:space="preserve"> REF _Ref466531463 \h </w:instrText>
-      </w:r>
-      <w:r>
-        <w:instrText xml:space="preserve"> \* MERGEFORMAT </w:instrText>
+        <w:instrText xml:space="preserve"> REF _Ref466531463 \h  \* MERGEFORMAT </w:instrText>
       </w:r>
       <w:r>
         <w:fldChar w:fldCharType="separate"/>
@@ -43317,7 +43117,6 @@
           <w:i w:val="0"/>
           <w:lang w:val="pt-BR"/>
         </w:rPr>
-        <w:lastRenderedPageBreak/>
         <w:t>Neste</w:t>
       </w:r>
       <w:r>
@@ -43418,7 +43217,7 @@
           <w:i w:val="0"/>
           <w:lang w:val="pt-BR"/>
         </w:rPr>
-        <w:t xml:space="preserve"> para vários tipos de aplicação</w:t>
+        <w:t xml:space="preserve"> </w:t>
       </w:r>
       <w:r>
         <w:rPr>
@@ -43426,7 +43225,8 @@
           <w:i w:val="0"/>
           <w:lang w:val="pt-BR"/>
         </w:rPr>
-        <w:t xml:space="preserve"> e</w:t>
+        <w:lastRenderedPageBreak/>
+        <w:t>para vários tipos de aplicação</w:t>
       </w:r>
       <w:r>
         <w:rPr>
@@ -43434,6 +43234,14 @@
           <w:i w:val="0"/>
           <w:lang w:val="pt-BR"/>
         </w:rPr>
+        <w:t xml:space="preserve"> e</w:t>
+      </w:r>
+      <w:r>
+        <w:rPr>
+          <w:rStyle w:val="nfase"/>
+          <w:i w:val="0"/>
+          <w:lang w:val="pt-BR"/>
+        </w:rPr>
         <w:t xml:space="preserve"> algumas delas já estão incluídas na pasta </w:t>
       </w:r>
       <w:r>
@@ -43523,7 +43331,7 @@
           <w:i w:val="0"/>
           <w:lang w:val="pt-BR"/>
         </w:rPr>
-        <w:instrText xml:space="preserve"> REF _Ref466534092 \h </w:instrText>
+        <w:instrText xml:space="preserve"> REF _Ref466534092 \h  \* MERGEFORMAT </w:instrText>
       </w:r>
       <w:r>
         <w:rPr>
@@ -43531,14 +43339,6 @@
           <w:i w:val="0"/>
           <w:lang w:val="pt-BR"/>
         </w:rPr>
-      </w:r>
-      <w:r>
-        <w:rPr>
-          <w:rStyle w:val="nfase"/>
-          <w:i w:val="0"/>
-          <w:lang w:val="pt-BR"/>
-        </w:rPr>
-        <w:instrText xml:space="preserve"> \* MERGEFORMAT </w:instrText>
       </w:r>
       <w:r>
         <w:rPr>
@@ -45991,7 +45791,6 @@
           <w:i w:val="0"/>
           <w:lang w:val="pt-BR"/>
         </w:rPr>
-        <w:lastRenderedPageBreak/>
         <w:t>uEnv.txt</w:t>
       </w:r>
     </w:p>
@@ -46003,10 +45802,7 @@
         <w:fldChar w:fldCharType="begin"/>
       </w:r>
       <w:r>
-        <w:instrText xml:space="preserve"> REF _Ref466549616 \h </w:instrText>
-      </w:r>
-      <w:r>
-        <w:instrText xml:space="preserve"> \* MERGEFORMAT </w:instrText>
+        <w:instrText xml:space="preserve"> REF _Ref466549616 \h  \* MERGEFORMAT </w:instrText>
       </w:r>
       <w:r>
         <w:fldChar w:fldCharType="separate"/>
@@ -46057,7 +45853,11 @@
         <w:t>board computer</w:t>
       </w:r>
       <w:r>
-        <w:t xml:space="preserve"> as configurações feitas no arquivo slots são apagadas, pois antes de inicializar o sistema operacional o </w:t>
+        <w:t xml:space="preserve"> as configurações </w:t>
+      </w:r>
+      <w:r>
+        <w:lastRenderedPageBreak/>
+        <w:t xml:space="preserve">feitas no arquivo slots são apagadas, pois antes de inicializar o sistema operacional o </w:t>
       </w:r>
       <w:r>
         <w:rPr>
@@ -46127,10 +45927,7 @@
         <w:t xml:space="preserve"> partição FAT montada no PC ao conectar o BeagleBone Black</w:t>
       </w:r>
       <w:r>
-        <w:t>, p</w:t>
-      </w:r>
-      <w:r>
-        <w:t>or isso pode ser facilmente acessado pelo computador e editado com um editor como o bloco de notas</w:t>
+        <w:t>, por isso pode ser facilmente acessado pelo computador e editado com um editor como o bloco de notas</w:t>
       </w:r>
       <w:r>
         <w:t xml:space="preserve">. </w:t>
@@ -46176,10 +45973,7 @@
         <w:fldChar w:fldCharType="begin"/>
       </w:r>
       <w:r>
-        <w:instrText xml:space="preserve"> REF _Ref466549616 \h </w:instrText>
-      </w:r>
-      <w:r>
-        <w:instrText xml:space="preserve"> \* MERGEFORMAT </w:instrText>
+        <w:instrText xml:space="preserve"> REF _Ref466549616 \h  \* MERGEFORMAT </w:instrText>
       </w:r>
       <w:r>
         <w:fldChar w:fldCharType="separate"/>
@@ -46247,10 +46041,7 @@
         <w:t>/</w:t>
       </w:r>
       <w:r>
-        <w:t xml:space="preserve"> </w:t>
-      </w:r>
-      <w:r>
-        <w:t>(</w:t>
+        <w:t xml:space="preserve"> (</w:t>
       </w:r>
       <w:r>
         <w:fldChar w:fldCharType="begin"/>
@@ -46686,18 +46477,27 @@
       </w:r>
       <w:bookmarkEnd w:id="69"/>
       <w:r>
-        <w:t xml:space="preserve">: </w:t>
-      </w:r>
-      <w:r>
-        <w:t>Adicionando suporte à UART1 e UART2 no BBB</w:t>
-      </w:r>
-      <w:r>
-        <w:t xml:space="preserve"> (Próprio autor).</w:t>
+        <w:t>: Adicionando suporte à UART1 e UART2 no BBB (Próprio autor).</w:t>
       </w:r>
     </w:p>
     <w:p>
       <w:r>
-        <w:t>A porta HDMI consome cerca de 20 pinos de expansão do BeagleBone Black, além disso, ela utiliza os pinos da UART3 e UART5, como futuramente iremos trabalhar com as UART é interessante desativá-la.</w:t>
+        <w:t xml:space="preserve">Uma outra modificação que deve ser feita é em relação à </w:t>
+      </w:r>
+      <w:r>
+        <w:t>porta HDMI consome cerca de 20 pinos de expansão do BeagleBone Black, além disso, ela utiliza os pinos da UART3 e UART5</w:t>
+      </w:r>
+      <w:r>
+        <w:t>.</w:t>
+      </w:r>
+      <w:r>
+        <w:t xml:space="preserve"> </w:t>
+      </w:r>
+      <w:r>
+        <w:t>C</w:t>
+      </w:r>
+      <w:r>
+        <w:t>omo futuramente iremos trabalhar com as UART é interessante desativá-la.</w:t>
       </w:r>
       <w:r>
         <w:t xml:space="preserve"> Acesse o arquivo uEnv.txt através do nano, procure a linha </w:t>
@@ -46779,12 +46579,7 @@
       </w:r>
       <w:proofErr w:type="spellStart"/>
       <w:r>
-        <w:t>des</w:t>
-      </w:r>
-      <w:bookmarkStart w:id="70" w:name="_GoBack"/>
-      <w:bookmarkEnd w:id="70"/>
-      <w:r>
-        <w:t>comentá-la</w:t>
+        <w:t>descomentá-la</w:t>
       </w:r>
       <w:proofErr w:type="spellEnd"/>
       <w:r>
@@ -46871,50 +46666,53 @@
         </w:rPr>
       </w:pPr>
       <w:r>
+        <w:t>Essa limitação vem da maneira de como o Linux lhe dá com os múltiplos processos do sistema operacional. O Linux é um SO (Sistema operacional)</w:t>
+      </w:r>
+      <w:r>
+        <w:fldChar w:fldCharType="begin"/>
+      </w:r>
+      <w:r>
+        <w:instrText xml:space="preserve"> XE "</w:instrText>
+      </w:r>
+      <w:r>
+        <w:instrText>SO</w:instrText>
+      </w:r>
+      <w:r>
+        <w:instrText xml:space="preserve">       </w:instrText>
+      </w:r>
+      <w:r>
+        <w:instrText>Sistema operacional</w:instrText>
+      </w:r>
+      <w:r>
+        <w:instrText xml:space="preserve">" </w:instrText>
+      </w:r>
+      <w:r>
+        <w:fldChar w:fldCharType="end"/>
+      </w:r>
+      <w:r>
+        <w:t xml:space="preserve"> não </w:t>
+      </w:r>
+      <w:r>
+        <w:rPr>
+          <w:rStyle w:val="nfase"/>
+        </w:rPr>
+        <w:t>preemptive</w:t>
+      </w:r>
+      <w:r>
+        <w:t xml:space="preserve">. </w:t>
+      </w:r>
+      <w:r>
+        <w:rPr>
+          <w:rStyle w:val="nfase"/>
+        </w:rPr>
+        <w:t>Preemption</w:t>
+      </w:r>
+      <w:r>
+        <w:t xml:space="preserve">, em ciência da computação, é o ato de interromper determinadas tarefas para executar outras com mais prioridade, ou seja, àquele </w:t>
+      </w:r>
+      <w:r>
         <w:lastRenderedPageBreak/>
-        <w:t>Essa limitação vem da maneira de como o Linux lhe dá com os múltiplos processos do sistema operacional. O Linux é um SO (Sistema operacional)</w:t>
-      </w:r>
-      <w:r>
-        <w:fldChar w:fldCharType="begin"/>
-      </w:r>
-      <w:r>
-        <w:instrText xml:space="preserve"> XE "</w:instrText>
-      </w:r>
-      <w:r>
-        <w:instrText>SO</w:instrText>
-      </w:r>
-      <w:r>
-        <w:instrText xml:space="preserve">       </w:instrText>
-      </w:r>
-      <w:r>
-        <w:instrText>Sistema operacional</w:instrText>
-      </w:r>
-      <w:r>
-        <w:instrText xml:space="preserve">" </w:instrText>
-      </w:r>
-      <w:r>
-        <w:fldChar w:fldCharType="end"/>
-      </w:r>
-      <w:r>
-        <w:t xml:space="preserve"> não </w:t>
-      </w:r>
-      <w:r>
-        <w:rPr>
-          <w:rStyle w:val="nfase"/>
-        </w:rPr>
-        <w:t>preemptive</w:t>
-      </w:r>
-      <w:r>
-        <w:t xml:space="preserve">. </w:t>
-      </w:r>
-      <w:r>
-        <w:rPr>
-          <w:rStyle w:val="nfase"/>
-        </w:rPr>
-        <w:t>Preemption</w:t>
-      </w:r>
-      <w:r>
-        <w:t xml:space="preserve">, em ciência da computação, é o ato de interromper determinadas tarefas para executar outras com mais prioridade, ou seja, àquele mesmo conceito de interrupções dos microcontroladores. Na prática, o ARM </w:t>
+        <w:t xml:space="preserve">mesmo conceito de interrupções dos microcontroladores. Na prática, o ARM </w:t>
       </w:r>
       <w:proofErr w:type="spellStart"/>
       <w:r>
@@ -46953,19 +46751,11 @@
         </w:rPr>
         <w:t>, através de um laço de repetição. O SO irá executar pela primeira vez a rotina, depo</w:t>
       </w:r>
-      <w:proofErr w:type="spellStart"/>
-      <w:r>
-        <w:rPr>
-          <w:rFonts w:eastAsiaTheme="minorEastAsia"/>
-        </w:rPr>
-        <w:t>is</w:t>
-      </w:r>
-      <w:proofErr w:type="spellEnd"/>
-      <w:r>
-        <w:rPr>
-          <w:rFonts w:eastAsiaTheme="minorEastAsia"/>
-        </w:rPr>
-        <w:t xml:space="preserve"> executar as rotinas dos outros</w:t>
+      <w:r>
+        <w:rPr>
+          <w:rFonts w:eastAsiaTheme="minorEastAsia"/>
+        </w:rPr>
+        <w:t>is executar as rotinas dos outros</w:t>
       </w:r>
       <w:r>
         <w:rPr>
@@ -47221,11 +47011,7 @@
         <w:t>kernel</w:t>
       </w:r>
       <w:r>
-        <w:t xml:space="preserve"> </w:t>
-      </w:r>
-      <w:r>
-        <w:lastRenderedPageBreak/>
-        <w:t xml:space="preserve">customizado </w:t>
+        <w:t xml:space="preserve"> customizado </w:t>
       </w:r>
       <w:r>
         <w:t>é o</w:t>
@@ -47256,6 +47042,7 @@
     </w:p>
     <w:p>
       <w:r>
+        <w:lastRenderedPageBreak/>
         <w:t>Uma o</w:t>
       </w:r>
       <w:r>
@@ -47494,11 +47281,13 @@
         <w:t>single board computers</w:t>
       </w:r>
       <w:r>
-        <w:t xml:space="preserve">. O fato de ser implementado no mesmo encapsulamento da CPU permite uma troca de informação entre o centro de processamento muito mais rápida do que a solução </w:t>
-      </w:r>
-      <w:r>
-        <w:lastRenderedPageBreak/>
-        <w:t>microcontroladores externos, por exemplo. Além disso, o copro</w:t>
+        <w:t>. O fato de ser implementado no mesmo encapsulamento da CP</w:t>
+      </w:r>
+      <w:r>
+        <w:t>U permite uma troca de informações</w:t>
+      </w:r>
+      <w:r>
+        <w:t xml:space="preserve"> muito mais rápida do que a solução microcontroladores externos, por exemplo. Além disso, o copro</w:t>
       </w:r>
       <w:r>
         <w:t xml:space="preserve">cessador tem acesso direto à alguns pinos de extensão das portas P8 e P9. </w:t>
@@ -47521,6 +47310,7 @@
     </w:p>
     <w:p>
       <w:r>
+        <w:lastRenderedPageBreak/>
         <w:t xml:space="preserve">Cada núcleo do PRU tem uma memória interna de 8KB que pode ser utilizada para salvar programas em cada um deles. Além disso, existe um bloco de 8KB de cache para cada PRU e um bloco único de memória compartilhada de 12 KB. </w:t>
       </w:r>
       <w:r>
@@ -47631,8 +47421,8 @@
       <w:pPr>
         <w:pStyle w:val="Legenda"/>
       </w:pPr>
-      <w:bookmarkStart w:id="71" w:name="_Ref466449850"/>
-      <w:bookmarkStart w:id="72" w:name="_Toc466540404"/>
+      <w:bookmarkStart w:id="70" w:name="_Ref466449850"/>
+      <w:bookmarkStart w:id="71" w:name="_Toc466540404"/>
       <w:r>
         <w:t xml:space="preserve">Figura </w:t>
       </w:r>
@@ -47657,7 +47447,7 @@
         </w:rPr>
         <w:fldChar w:fldCharType="end"/>
       </w:r>
-      <w:bookmarkEnd w:id="71"/>
+      <w:bookmarkEnd w:id="70"/>
       <w:r>
         <w:t>: Arquitetura do coprocessador PRU</w:t>
       </w:r>
@@ -47699,7 +47489,7 @@
         </w:rPr>
         <w:t>.</w:t>
       </w:r>
-      <w:bookmarkEnd w:id="72"/>
+      <w:bookmarkEnd w:id="71"/>
     </w:p>
     <w:p>
       <w:pPr>
@@ -47713,8 +47503,1079 @@
         <w:t>Programando no PRU</w:t>
       </w:r>
     </w:p>
-    <w:p/>
-    <w:p/>
+    <w:p>
+      <w:r>
+        <w:t xml:space="preserve">O Debian do BeagleBone Black inclui um pacote para programação do PRU. Neste pacote está incluído o </w:t>
+      </w:r>
+      <w:r>
+        <w:rPr>
+          <w:rStyle w:val="nfase"/>
+        </w:rPr>
+        <w:t>PRU Linux Application Loader API</w:t>
+      </w:r>
+      <w:r>
+        <w:t xml:space="preserve">, responsável por gravar e enviar programas para coprocessador, fazer a comunicação entre este microcontrolador e o ambiente Linux, e ainda, um compilador </w:t>
+      </w:r>
+      <w:r>
+        <w:rPr>
+          <w:rStyle w:val="nfase"/>
+        </w:rPr>
+        <w:t>assembler</w:t>
+      </w:r>
+      <w:r>
+        <w:t xml:space="preserve"> para compilar os códigos em formato binário de forma que sejam executadas no PRU.</w:t>
+      </w:r>
+    </w:p>
+    <w:p>
+      <w:pPr>
+        <w:rPr>
+          <w:rFonts w:eastAsiaTheme="minorEastAsia"/>
+        </w:rPr>
+      </w:pPr>
+      <w:r>
+        <w:t xml:space="preserve">O compilador </w:t>
+      </w:r>
+      <w:r>
+        <w:rPr>
+          <w:rStyle w:val="nfase"/>
+        </w:rPr>
+        <w:t>assembler</w:t>
+      </w:r>
+      <w:r>
+        <w:t xml:space="preserve"> do PRU pode ser acessado pelo comando </w:t>
+      </w:r>
+      <w:proofErr w:type="spellStart"/>
+      <w:r>
+        <w:rPr>
+          <w:b/>
+          <w:i/>
+        </w:rPr>
+        <w:t>pasm</w:t>
+      </w:r>
+      <w:proofErr w:type="spellEnd"/>
+      <w:r>
+        <w:t xml:space="preserve">, a opção </w:t>
+      </w:r>
+      <w:r>
+        <w:rPr>
+          <w:b/>
+          <w:i/>
+        </w:rPr>
+        <w:t>-b</w:t>
+      </w:r>
+      <w:r>
+        <w:t xml:space="preserve"> é utilizada para verificar erros de sintaxe. Todo código </w:t>
+      </w:r>
+      <w:r>
+        <w:rPr>
+          <w:rStyle w:val="nfase"/>
+        </w:rPr>
+        <w:t>assembler</w:t>
+      </w:r>
+      <w:r>
+        <w:t xml:space="preserve"> criado para o PRU deve ser salvo no formato </w:t>
+      </w:r>
+      <m:oMath>
+        <m:r>
+          <w:rPr>
+            <w:rFonts w:ascii="Cambria Math" w:hAnsi="Cambria Math"/>
+          </w:rPr>
+          <m:t>.p</m:t>
+        </m:r>
+      </m:oMath>
+      <w:r>
+        <w:rPr>
+          <w:rFonts w:eastAsiaTheme="minorEastAsia"/>
+        </w:rPr>
+        <w:t>.</w:t>
+      </w:r>
+      <w:r>
+        <w:rPr>
+          <w:rFonts w:eastAsiaTheme="minorEastAsia"/>
+        </w:rPr>
+        <w:t xml:space="preserve"> O programa de saída é salvo no mesmo diretório com o formato </w:t>
+      </w:r>
+      <w:r>
+        <w:rPr>
+          <w:rFonts w:eastAsiaTheme="minorEastAsia"/>
+          <w:b/>
+          <w:i/>
+        </w:rPr>
+        <w:t>.bin</w:t>
+      </w:r>
+      <w:r>
+        <w:rPr>
+          <w:rFonts w:eastAsiaTheme="minorEastAsia"/>
+        </w:rPr>
+        <w:t>.</w:t>
+      </w:r>
+    </w:p>
+    <w:p>
+      <w:pPr>
+        <w:pStyle w:val="Legenda"/>
+      </w:pPr>
+      <w:r>
+        <w:rPr>
+          <w:noProof/>
+          <w:lang w:eastAsia="pt-BR"/>
+        </w:rPr>
+        <w:lastRenderedPageBreak/>
+        <mc:AlternateContent>
+          <mc:Choice Requires="wps">
+            <w:drawing>
+              <wp:inline distT="0" distB="0" distL="0" distR="0" wp14:anchorId="7581644F" wp14:editId="5C020A5E">
+                <wp:extent cx="5191125" cy="1323975"/>
+                <wp:effectExtent l="0" t="0" r="28575" b="28575"/>
+                <wp:docPr id="33" name="Caixa de Texto 33"/>
+                <wp:cNvGraphicFramePr/>
+                <a:graphic xmlns:a="http://schemas.openxmlformats.org/drawingml/2006/main">
+                  <a:graphicData uri="http://schemas.microsoft.com/office/word/2010/wordprocessingShape">
+                    <wps:wsp>
+                      <wps:cNvSpPr txBox="1"/>
+                      <wps:spPr>
+                        <a:xfrm>
+                          <a:off x="0" y="0"/>
+                          <a:ext cx="5191125" cy="1323975"/>
+                        </a:xfrm>
+                        <a:prstGeom prst="rect">
+                          <a:avLst/>
+                        </a:prstGeom>
+                        <a:solidFill>
+                          <a:schemeClr val="lt1"/>
+                        </a:solidFill>
+                        <a:ln w="6350">
+                          <a:solidFill>
+                            <a:prstClr val="black"/>
+                          </a:solidFill>
+                        </a:ln>
+                      </wps:spPr>
+                      <wps:txbx>
+                        <w:txbxContent>
+                          <w:p>
+                            <w:pPr>
+                              <w:ind w:firstLine="0"/>
+                              <w:rPr>
+                                <w:rStyle w:val="fontstyle01"/>
+                                <w:rFonts w:ascii="Arial" w:hAnsi="Arial" w:cs="Arial"/>
+                                <w:b/>
+                                <w:i/>
+                                <w:sz w:val="22"/>
+                                <w:szCs w:val="24"/>
+                              </w:rPr>
+                            </w:pPr>
+                            <w:r>
+                              <w:rPr>
+                                <w:rStyle w:val="fontstyle01"/>
+                                <w:rFonts w:ascii="Arial" w:hAnsi="Arial" w:cs="Arial"/>
+                                <w:b/>
+                                <w:i/>
+                                <w:sz w:val="22"/>
+                                <w:szCs w:val="24"/>
+                              </w:rPr>
+                              <w:t xml:space="preserve">$ </w:t>
+                            </w:r>
+                            <w:proofErr w:type="spellStart"/>
+                            <w:r>
+                              <w:rPr>
+                                <w:rStyle w:val="fontstyle01"/>
+                                <w:rFonts w:ascii="Arial" w:hAnsi="Arial" w:cs="Arial"/>
+                                <w:b/>
+                                <w:i/>
+                                <w:sz w:val="22"/>
+                                <w:szCs w:val="24"/>
+                              </w:rPr>
+                              <w:t>pasm</w:t>
+                            </w:r>
+                            <w:proofErr w:type="spellEnd"/>
+                            <w:r>
+                              <w:rPr>
+                                <w:rStyle w:val="fontstyle01"/>
+                                <w:rFonts w:ascii="Arial" w:hAnsi="Arial" w:cs="Arial"/>
+                                <w:b/>
+                                <w:i/>
+                                <w:sz w:val="22"/>
+                                <w:szCs w:val="24"/>
+                              </w:rPr>
+                              <w:t xml:space="preserve"> -b </w:t>
+                            </w:r>
+                            <w:proofErr w:type="spellStart"/>
+                            <w:r>
+                              <w:rPr>
+                                <w:rStyle w:val="fontstyle01"/>
+                                <w:rFonts w:ascii="Arial" w:hAnsi="Arial" w:cs="Arial"/>
+                                <w:b/>
+                                <w:i/>
+                                <w:sz w:val="22"/>
+                                <w:szCs w:val="24"/>
+                              </w:rPr>
+                              <w:t>exemplo.p</w:t>
+                            </w:r>
+                            <w:proofErr w:type="spellEnd"/>
+                          </w:p>
+                          <w:p>
+                            <w:pPr>
+                              <w:ind w:firstLine="0"/>
+                              <w:rPr>
+                                <w:rStyle w:val="fontstyle01"/>
+                                <w:rFonts w:ascii="Arial" w:hAnsi="Arial" w:cs="Arial"/>
+                                <w:b/>
+                                <w:i/>
+                                <w:sz w:val="22"/>
+                                <w:szCs w:val="24"/>
+                              </w:rPr>
+                            </w:pPr>
+                            <w:r>
+                              <w:rPr>
+                                <w:rStyle w:val="fontstyle01"/>
+                                <w:rFonts w:ascii="Arial" w:hAnsi="Arial" w:cs="Arial"/>
+                                <w:b/>
+                                <w:i/>
+                                <w:sz w:val="22"/>
+                                <w:szCs w:val="24"/>
+                              </w:rPr>
+                              <w:t xml:space="preserve">PRU Assembler </w:t>
+                            </w:r>
+                            <w:proofErr w:type="spellStart"/>
+                            <w:r>
+                              <w:rPr>
+                                <w:rStyle w:val="fontstyle01"/>
+                                <w:rFonts w:ascii="Arial" w:hAnsi="Arial" w:cs="Arial"/>
+                                <w:b/>
+                                <w:i/>
+                                <w:sz w:val="22"/>
+                                <w:szCs w:val="24"/>
+                              </w:rPr>
+                              <w:t>Version</w:t>
+                            </w:r>
+                            <w:proofErr w:type="spellEnd"/>
+                            <w:r>
+                              <w:rPr>
+                                <w:rStyle w:val="fontstyle01"/>
+                                <w:rFonts w:ascii="Arial" w:hAnsi="Arial" w:cs="Arial"/>
+                                <w:b/>
+                                <w:i/>
+                                <w:sz w:val="22"/>
+                                <w:szCs w:val="24"/>
+                              </w:rPr>
+                              <w:t xml:space="preserve"> 0.84</w:t>
+                            </w:r>
+                          </w:p>
+                          <w:p>
+                            <w:pPr>
+                              <w:ind w:firstLine="0"/>
+                              <w:rPr>
+                                <w:rStyle w:val="fontstyle01"/>
+                                <w:rFonts w:ascii="Arial" w:hAnsi="Arial" w:cs="Arial"/>
+                                <w:b/>
+                                <w:i/>
+                                <w:sz w:val="22"/>
+                                <w:szCs w:val="24"/>
+                              </w:rPr>
+                            </w:pPr>
+                            <w:r>
+                              <w:rPr>
+                                <w:rStyle w:val="fontstyle01"/>
+                                <w:rFonts w:ascii="Arial" w:hAnsi="Arial" w:cs="Arial"/>
+                                <w:b/>
+                                <w:i/>
+                                <w:sz w:val="22"/>
+                                <w:szCs w:val="24"/>
+                              </w:rPr>
+                              <w:t xml:space="preserve">Copyright (C) 2005-2013 </w:t>
+                            </w:r>
+                            <w:proofErr w:type="spellStart"/>
+                            <w:r>
+                              <w:rPr>
+                                <w:rStyle w:val="fontstyle01"/>
+                                <w:rFonts w:ascii="Arial" w:hAnsi="Arial" w:cs="Arial"/>
+                                <w:b/>
+                                <w:i/>
+                                <w:sz w:val="22"/>
+                                <w:szCs w:val="24"/>
+                              </w:rPr>
+                              <w:t>by</w:t>
+                            </w:r>
+                            <w:proofErr w:type="spellEnd"/>
+                            <w:r>
+                              <w:rPr>
+                                <w:rStyle w:val="fontstyle01"/>
+                                <w:rFonts w:ascii="Arial" w:hAnsi="Arial" w:cs="Arial"/>
+                                <w:b/>
+                                <w:i/>
+                                <w:sz w:val="22"/>
+                                <w:szCs w:val="24"/>
+                              </w:rPr>
+                              <w:t xml:space="preserve"> Texas </w:t>
+                            </w:r>
+                            <w:proofErr w:type="spellStart"/>
+                            <w:r>
+                              <w:rPr>
+                                <w:rStyle w:val="fontstyle01"/>
+                                <w:rFonts w:ascii="Arial" w:hAnsi="Arial" w:cs="Arial"/>
+                                <w:b/>
+                                <w:i/>
+                                <w:sz w:val="22"/>
+                                <w:szCs w:val="24"/>
+                              </w:rPr>
+                              <w:t>Instruments</w:t>
+                            </w:r>
+                            <w:proofErr w:type="spellEnd"/>
+                            <w:r>
+                              <w:rPr>
+                                <w:rStyle w:val="fontstyle01"/>
+                                <w:rFonts w:ascii="Arial" w:hAnsi="Arial" w:cs="Arial"/>
+                                <w:b/>
+                                <w:i/>
+                                <w:sz w:val="22"/>
+                                <w:szCs w:val="24"/>
+                              </w:rPr>
+                              <w:t xml:space="preserve"> Inc.</w:t>
+                            </w:r>
+                          </w:p>
+                          <w:p>
+                            <w:pPr>
+                              <w:ind w:firstLine="0"/>
+                              <w:rPr>
+                                <w:rStyle w:val="fontstyle01"/>
+                                <w:rFonts w:ascii="Arial" w:hAnsi="Arial" w:cs="Arial"/>
+                                <w:b/>
+                                <w:i/>
+                                <w:sz w:val="22"/>
+                                <w:szCs w:val="24"/>
+                              </w:rPr>
+                            </w:pPr>
+                            <w:proofErr w:type="spellStart"/>
+                            <w:r>
+                              <w:rPr>
+                                <w:rStyle w:val="fontstyle01"/>
+                                <w:rFonts w:ascii="Arial" w:hAnsi="Arial" w:cs="Arial"/>
+                                <w:b/>
+                                <w:i/>
+                                <w:sz w:val="22"/>
+                                <w:szCs w:val="24"/>
+                              </w:rPr>
+                              <w:t>Pass</w:t>
+                            </w:r>
+                            <w:proofErr w:type="spellEnd"/>
+                            <w:r>
+                              <w:rPr>
+                                <w:rStyle w:val="fontstyle01"/>
+                                <w:rFonts w:ascii="Arial" w:hAnsi="Arial" w:cs="Arial"/>
+                                <w:b/>
+                                <w:i/>
+                                <w:sz w:val="22"/>
+                                <w:szCs w:val="24"/>
+                              </w:rPr>
+                              <w:t xml:space="preserve"> 2 : 0 </w:t>
+                            </w:r>
+                            <w:proofErr w:type="spellStart"/>
+                            <w:r>
+                              <w:rPr>
+                                <w:rStyle w:val="fontstyle01"/>
+                                <w:rFonts w:ascii="Arial" w:hAnsi="Arial" w:cs="Arial"/>
+                                <w:b/>
+                                <w:i/>
+                                <w:sz w:val="22"/>
+                                <w:szCs w:val="24"/>
+                              </w:rPr>
+                              <w:t>Error</w:t>
+                            </w:r>
+                            <w:proofErr w:type="spellEnd"/>
+                            <w:r>
+                              <w:rPr>
+                                <w:rStyle w:val="fontstyle01"/>
+                                <w:rFonts w:ascii="Arial" w:hAnsi="Arial" w:cs="Arial"/>
+                                <w:b/>
+                                <w:i/>
+                                <w:sz w:val="22"/>
+                                <w:szCs w:val="24"/>
+                              </w:rPr>
+                              <w:t xml:space="preserve">(s), 0 </w:t>
+                            </w:r>
+                            <w:proofErr w:type="spellStart"/>
+                            <w:r>
+                              <w:rPr>
+                                <w:rStyle w:val="fontstyle01"/>
+                                <w:rFonts w:ascii="Arial" w:hAnsi="Arial" w:cs="Arial"/>
+                                <w:b/>
+                                <w:i/>
+                                <w:sz w:val="22"/>
+                                <w:szCs w:val="24"/>
+                              </w:rPr>
+                              <w:t>Warning</w:t>
+                            </w:r>
+                            <w:proofErr w:type="spellEnd"/>
+                            <w:r>
+                              <w:rPr>
+                                <w:rStyle w:val="fontstyle01"/>
+                                <w:rFonts w:ascii="Arial" w:hAnsi="Arial" w:cs="Arial"/>
+                                <w:b/>
+                                <w:i/>
+                                <w:sz w:val="22"/>
+                                <w:szCs w:val="24"/>
+                              </w:rPr>
+                              <w:t>(s)</w:t>
+                            </w:r>
+                          </w:p>
+                          <w:p>
+                            <w:pPr>
+                              <w:ind w:firstLine="0"/>
+                              <w:rPr>
+                                <w:rStyle w:val="fontstyle01"/>
+                                <w:rFonts w:ascii="Arial" w:hAnsi="Arial" w:cs="Arial"/>
+                                <w:b/>
+                                <w:i/>
+                                <w:sz w:val="22"/>
+                                <w:szCs w:val="24"/>
+                              </w:rPr>
+                            </w:pPr>
+                            <w:proofErr w:type="spellStart"/>
+                            <w:r>
+                              <w:rPr>
+                                <w:rStyle w:val="fontstyle01"/>
+                                <w:rFonts w:ascii="Arial" w:hAnsi="Arial" w:cs="Arial"/>
+                                <w:b/>
+                                <w:i/>
+                                <w:sz w:val="22"/>
+                                <w:szCs w:val="24"/>
+                              </w:rPr>
+                              <w:t>Writing</w:t>
+                            </w:r>
+                            <w:proofErr w:type="spellEnd"/>
+                            <w:r>
+                              <w:rPr>
+                                <w:rStyle w:val="fontstyle01"/>
+                                <w:rFonts w:ascii="Arial" w:hAnsi="Arial" w:cs="Arial"/>
+                                <w:b/>
+                                <w:i/>
+                                <w:sz w:val="22"/>
+                                <w:szCs w:val="24"/>
+                              </w:rPr>
+                              <w:t xml:space="preserve"> </w:t>
+                            </w:r>
+                            <w:proofErr w:type="spellStart"/>
+                            <w:r>
+                              <w:rPr>
+                                <w:rStyle w:val="fontstyle01"/>
+                                <w:rFonts w:ascii="Arial" w:hAnsi="Arial" w:cs="Arial"/>
+                                <w:b/>
+                                <w:i/>
+                                <w:sz w:val="22"/>
+                                <w:szCs w:val="24"/>
+                              </w:rPr>
+                              <w:t>Code</w:t>
+                            </w:r>
+                            <w:proofErr w:type="spellEnd"/>
+                            <w:r>
+                              <w:rPr>
+                                <w:rStyle w:val="fontstyle01"/>
+                                <w:rFonts w:ascii="Arial" w:hAnsi="Arial" w:cs="Arial"/>
+                                <w:b/>
+                                <w:i/>
+                                <w:sz w:val="22"/>
+                                <w:szCs w:val="24"/>
+                              </w:rPr>
+                              <w:t xml:space="preserve"> </w:t>
+                            </w:r>
+                            <w:proofErr w:type="spellStart"/>
+                            <w:r>
+                              <w:rPr>
+                                <w:rStyle w:val="fontstyle01"/>
+                                <w:rFonts w:ascii="Arial" w:hAnsi="Arial" w:cs="Arial"/>
+                                <w:b/>
+                                <w:i/>
+                                <w:sz w:val="22"/>
+                                <w:szCs w:val="24"/>
+                              </w:rPr>
+                              <w:t>Image</w:t>
+                            </w:r>
+                            <w:proofErr w:type="spellEnd"/>
+                            <w:r>
+                              <w:rPr>
+                                <w:rStyle w:val="fontstyle01"/>
+                                <w:rFonts w:ascii="Arial" w:hAnsi="Arial" w:cs="Arial"/>
+                                <w:b/>
+                                <w:i/>
+                                <w:sz w:val="22"/>
+                                <w:szCs w:val="24"/>
+                              </w:rPr>
+                              <w:t xml:space="preserve"> </w:t>
+                            </w:r>
+                            <w:proofErr w:type="spellStart"/>
+                            <w:r>
+                              <w:rPr>
+                                <w:rStyle w:val="fontstyle01"/>
+                                <w:rFonts w:ascii="Arial" w:hAnsi="Arial" w:cs="Arial"/>
+                                <w:b/>
+                                <w:i/>
+                                <w:sz w:val="22"/>
+                                <w:szCs w:val="24"/>
+                              </w:rPr>
+                              <w:t>of</w:t>
+                            </w:r>
+                            <w:proofErr w:type="spellEnd"/>
+                            <w:r>
+                              <w:rPr>
+                                <w:rStyle w:val="fontstyle01"/>
+                                <w:rFonts w:ascii="Arial" w:hAnsi="Arial" w:cs="Arial"/>
+                                <w:b/>
+                                <w:i/>
+                                <w:sz w:val="22"/>
+                                <w:szCs w:val="24"/>
+                              </w:rPr>
+                              <w:t xml:space="preserve"> 13 </w:t>
+                            </w:r>
+                            <w:proofErr w:type="spellStart"/>
+                            <w:r>
+                              <w:rPr>
+                                <w:rStyle w:val="fontstyle01"/>
+                                <w:rFonts w:ascii="Arial" w:hAnsi="Arial" w:cs="Arial"/>
+                                <w:b/>
+                                <w:i/>
+                                <w:sz w:val="22"/>
+                                <w:szCs w:val="24"/>
+                              </w:rPr>
+                              <w:t>word</w:t>
+                            </w:r>
+                            <w:proofErr w:type="spellEnd"/>
+                            <w:r>
+                              <w:rPr>
+                                <w:rStyle w:val="fontstyle01"/>
+                                <w:rFonts w:ascii="Arial" w:hAnsi="Arial" w:cs="Arial"/>
+                                <w:b/>
+                                <w:i/>
+                                <w:sz w:val="22"/>
+                                <w:szCs w:val="24"/>
+                              </w:rPr>
+                              <w:t>(s)</w:t>
+                            </w:r>
+                          </w:p>
+                        </w:txbxContent>
+                      </wps:txbx>
+                      <wps:bodyPr rot="0" spcFirstLastPara="0" vertOverflow="overflow" horzOverflow="overflow" vert="horz" wrap="square" lIns="91440" tIns="45720" rIns="91440" bIns="45720" numCol="1" spcCol="0" rtlCol="0" fromWordArt="0" anchor="t" anchorCtr="0" forceAA="0" compatLnSpc="1">
+                        <a:prstTxWarp prst="textNoShape">
+                          <a:avLst/>
+                        </a:prstTxWarp>
+                        <a:noAutofit/>
+                      </wps:bodyPr>
+                    </wps:wsp>
+                  </a:graphicData>
+                </a:graphic>
+              </wp:inline>
+            </w:drawing>
+          </mc:Choice>
+          <mc:Fallback>
+            <w:pict>
+              <v:shape w14:anchorId="7581644F" id="Caixa de Texto 33" o:spid="_x0000_s1041" type="#_x0000_t202" style="width:408.75pt;height:104.25pt;visibility:visible;mso-wrap-style:square;mso-left-percent:-10001;mso-top-percent:-10001;mso-position-horizontal:absolute;mso-position-horizontal-relative:char;mso-position-vertical:absolute;mso-position-vertical-relative:line;mso-left-percent:-10001;mso-top-percent:-10001;v-text-anchor:top" o:gfxdata="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" fillcolor="white [3201]" strokeweight=".5pt">
+                <v:textbox>
+                  <w:txbxContent>
+                    <w:p>
+                      <w:pPr>
+                        <w:ind w:firstLine="0"/>
+                        <w:rPr>
+                          <w:rStyle w:val="fontstyle01"/>
+                          <w:rFonts w:ascii="Arial" w:hAnsi="Arial" w:cs="Arial"/>
+                          <w:b/>
+                          <w:i/>
+                          <w:sz w:val="22"/>
+                          <w:szCs w:val="24"/>
+                        </w:rPr>
+                      </w:pPr>
+                      <w:r>
+                        <w:rPr>
+                          <w:rStyle w:val="fontstyle01"/>
+                          <w:rFonts w:ascii="Arial" w:hAnsi="Arial" w:cs="Arial"/>
+                          <w:b/>
+                          <w:i/>
+                          <w:sz w:val="22"/>
+                          <w:szCs w:val="24"/>
+                        </w:rPr>
+                        <w:t xml:space="preserve">$ </w:t>
+                      </w:r>
+                      <w:proofErr w:type="spellStart"/>
+                      <w:r>
+                        <w:rPr>
+                          <w:rStyle w:val="fontstyle01"/>
+                          <w:rFonts w:ascii="Arial" w:hAnsi="Arial" w:cs="Arial"/>
+                          <w:b/>
+                          <w:i/>
+                          <w:sz w:val="22"/>
+                          <w:szCs w:val="24"/>
+                        </w:rPr>
+                        <w:t>pasm</w:t>
+                      </w:r>
+                      <w:proofErr w:type="spellEnd"/>
+                      <w:r>
+                        <w:rPr>
+                          <w:rStyle w:val="fontstyle01"/>
+                          <w:rFonts w:ascii="Arial" w:hAnsi="Arial" w:cs="Arial"/>
+                          <w:b/>
+                          <w:i/>
+                          <w:sz w:val="22"/>
+                          <w:szCs w:val="24"/>
+                        </w:rPr>
+                        <w:t xml:space="preserve"> -b </w:t>
+                      </w:r>
+                      <w:proofErr w:type="spellStart"/>
+                      <w:r>
+                        <w:rPr>
+                          <w:rStyle w:val="fontstyle01"/>
+                          <w:rFonts w:ascii="Arial" w:hAnsi="Arial" w:cs="Arial"/>
+                          <w:b/>
+                          <w:i/>
+                          <w:sz w:val="22"/>
+                          <w:szCs w:val="24"/>
+                        </w:rPr>
+                        <w:t>exemplo.p</w:t>
+                      </w:r>
+                      <w:proofErr w:type="spellEnd"/>
+                    </w:p>
+                    <w:p>
+                      <w:pPr>
+                        <w:ind w:firstLine="0"/>
+                        <w:rPr>
+                          <w:rStyle w:val="fontstyle01"/>
+                          <w:rFonts w:ascii="Arial" w:hAnsi="Arial" w:cs="Arial"/>
+                          <w:b/>
+                          <w:i/>
+                          <w:sz w:val="22"/>
+                          <w:szCs w:val="24"/>
+                        </w:rPr>
+                      </w:pPr>
+                      <w:r>
+                        <w:rPr>
+                          <w:rStyle w:val="fontstyle01"/>
+                          <w:rFonts w:ascii="Arial" w:hAnsi="Arial" w:cs="Arial"/>
+                          <w:b/>
+                          <w:i/>
+                          <w:sz w:val="22"/>
+                          <w:szCs w:val="24"/>
+                        </w:rPr>
+                        <w:t xml:space="preserve">PRU Assembler </w:t>
+                      </w:r>
+                      <w:proofErr w:type="spellStart"/>
+                      <w:r>
+                        <w:rPr>
+                          <w:rStyle w:val="fontstyle01"/>
+                          <w:rFonts w:ascii="Arial" w:hAnsi="Arial" w:cs="Arial"/>
+                          <w:b/>
+                          <w:i/>
+                          <w:sz w:val="22"/>
+                          <w:szCs w:val="24"/>
+                        </w:rPr>
+                        <w:t>Version</w:t>
+                      </w:r>
+                      <w:proofErr w:type="spellEnd"/>
+                      <w:r>
+                        <w:rPr>
+                          <w:rStyle w:val="fontstyle01"/>
+                          <w:rFonts w:ascii="Arial" w:hAnsi="Arial" w:cs="Arial"/>
+                          <w:b/>
+                          <w:i/>
+                          <w:sz w:val="22"/>
+                          <w:szCs w:val="24"/>
+                        </w:rPr>
+                        <w:t xml:space="preserve"> 0.84</w:t>
+                      </w:r>
+                    </w:p>
+                    <w:p>
+                      <w:pPr>
+                        <w:ind w:firstLine="0"/>
+                        <w:rPr>
+                          <w:rStyle w:val="fontstyle01"/>
+                          <w:rFonts w:ascii="Arial" w:hAnsi="Arial" w:cs="Arial"/>
+                          <w:b/>
+                          <w:i/>
+                          <w:sz w:val="22"/>
+                          <w:szCs w:val="24"/>
+                        </w:rPr>
+                      </w:pPr>
+                      <w:r>
+                        <w:rPr>
+                          <w:rStyle w:val="fontstyle01"/>
+                          <w:rFonts w:ascii="Arial" w:hAnsi="Arial" w:cs="Arial"/>
+                          <w:b/>
+                          <w:i/>
+                          <w:sz w:val="22"/>
+                          <w:szCs w:val="24"/>
+                        </w:rPr>
+                        <w:t xml:space="preserve">Copyright (C) 2005-2013 </w:t>
+                      </w:r>
+                      <w:proofErr w:type="spellStart"/>
+                      <w:r>
+                        <w:rPr>
+                          <w:rStyle w:val="fontstyle01"/>
+                          <w:rFonts w:ascii="Arial" w:hAnsi="Arial" w:cs="Arial"/>
+                          <w:b/>
+                          <w:i/>
+                          <w:sz w:val="22"/>
+                          <w:szCs w:val="24"/>
+                        </w:rPr>
+                        <w:t>by</w:t>
+                      </w:r>
+                      <w:proofErr w:type="spellEnd"/>
+                      <w:r>
+                        <w:rPr>
+                          <w:rStyle w:val="fontstyle01"/>
+                          <w:rFonts w:ascii="Arial" w:hAnsi="Arial" w:cs="Arial"/>
+                          <w:b/>
+                          <w:i/>
+                          <w:sz w:val="22"/>
+                          <w:szCs w:val="24"/>
+                        </w:rPr>
+                        <w:t xml:space="preserve"> Texas </w:t>
+                      </w:r>
+                      <w:proofErr w:type="spellStart"/>
+                      <w:r>
+                        <w:rPr>
+                          <w:rStyle w:val="fontstyle01"/>
+                          <w:rFonts w:ascii="Arial" w:hAnsi="Arial" w:cs="Arial"/>
+                          <w:b/>
+                          <w:i/>
+                          <w:sz w:val="22"/>
+                          <w:szCs w:val="24"/>
+                        </w:rPr>
+                        <w:t>Instruments</w:t>
+                      </w:r>
+                      <w:proofErr w:type="spellEnd"/>
+                      <w:r>
+                        <w:rPr>
+                          <w:rStyle w:val="fontstyle01"/>
+                          <w:rFonts w:ascii="Arial" w:hAnsi="Arial" w:cs="Arial"/>
+                          <w:b/>
+                          <w:i/>
+                          <w:sz w:val="22"/>
+                          <w:szCs w:val="24"/>
+                        </w:rPr>
+                        <w:t xml:space="preserve"> Inc.</w:t>
+                      </w:r>
+                    </w:p>
+                    <w:p>
+                      <w:pPr>
+                        <w:ind w:firstLine="0"/>
+                        <w:rPr>
+                          <w:rStyle w:val="fontstyle01"/>
+                          <w:rFonts w:ascii="Arial" w:hAnsi="Arial" w:cs="Arial"/>
+                          <w:b/>
+                          <w:i/>
+                          <w:sz w:val="22"/>
+                          <w:szCs w:val="24"/>
+                        </w:rPr>
+                      </w:pPr>
+                      <w:proofErr w:type="spellStart"/>
+                      <w:r>
+                        <w:rPr>
+                          <w:rStyle w:val="fontstyle01"/>
+                          <w:rFonts w:ascii="Arial" w:hAnsi="Arial" w:cs="Arial"/>
+                          <w:b/>
+                          <w:i/>
+                          <w:sz w:val="22"/>
+                          <w:szCs w:val="24"/>
+                        </w:rPr>
+                        <w:t>Pass</w:t>
+                      </w:r>
+                      <w:proofErr w:type="spellEnd"/>
+                      <w:r>
+                        <w:rPr>
+                          <w:rStyle w:val="fontstyle01"/>
+                          <w:rFonts w:ascii="Arial" w:hAnsi="Arial" w:cs="Arial"/>
+                          <w:b/>
+                          <w:i/>
+                          <w:sz w:val="22"/>
+                          <w:szCs w:val="24"/>
+                        </w:rPr>
+                        <w:t xml:space="preserve"> 2 : 0 </w:t>
+                      </w:r>
+                      <w:proofErr w:type="spellStart"/>
+                      <w:r>
+                        <w:rPr>
+                          <w:rStyle w:val="fontstyle01"/>
+                          <w:rFonts w:ascii="Arial" w:hAnsi="Arial" w:cs="Arial"/>
+                          <w:b/>
+                          <w:i/>
+                          <w:sz w:val="22"/>
+                          <w:szCs w:val="24"/>
+                        </w:rPr>
+                        <w:t>Error</w:t>
+                      </w:r>
+                      <w:proofErr w:type="spellEnd"/>
+                      <w:r>
+                        <w:rPr>
+                          <w:rStyle w:val="fontstyle01"/>
+                          <w:rFonts w:ascii="Arial" w:hAnsi="Arial" w:cs="Arial"/>
+                          <w:b/>
+                          <w:i/>
+                          <w:sz w:val="22"/>
+                          <w:szCs w:val="24"/>
+                        </w:rPr>
+                        <w:t xml:space="preserve">(s), 0 </w:t>
+                      </w:r>
+                      <w:proofErr w:type="spellStart"/>
+                      <w:r>
+                        <w:rPr>
+                          <w:rStyle w:val="fontstyle01"/>
+                          <w:rFonts w:ascii="Arial" w:hAnsi="Arial" w:cs="Arial"/>
+                          <w:b/>
+                          <w:i/>
+                          <w:sz w:val="22"/>
+                          <w:szCs w:val="24"/>
+                        </w:rPr>
+                        <w:t>Warning</w:t>
+                      </w:r>
+                      <w:proofErr w:type="spellEnd"/>
+                      <w:r>
+                        <w:rPr>
+                          <w:rStyle w:val="fontstyle01"/>
+                          <w:rFonts w:ascii="Arial" w:hAnsi="Arial" w:cs="Arial"/>
+                          <w:b/>
+                          <w:i/>
+                          <w:sz w:val="22"/>
+                          <w:szCs w:val="24"/>
+                        </w:rPr>
+                        <w:t>(s)</w:t>
+                      </w:r>
+                    </w:p>
+                    <w:p>
+                      <w:pPr>
+                        <w:ind w:firstLine="0"/>
+                        <w:rPr>
+                          <w:rStyle w:val="fontstyle01"/>
+                          <w:rFonts w:ascii="Arial" w:hAnsi="Arial" w:cs="Arial"/>
+                          <w:b/>
+                          <w:i/>
+                          <w:sz w:val="22"/>
+                          <w:szCs w:val="24"/>
+                        </w:rPr>
+                      </w:pPr>
+                      <w:proofErr w:type="spellStart"/>
+                      <w:r>
+                        <w:rPr>
+                          <w:rStyle w:val="fontstyle01"/>
+                          <w:rFonts w:ascii="Arial" w:hAnsi="Arial" w:cs="Arial"/>
+                          <w:b/>
+                          <w:i/>
+                          <w:sz w:val="22"/>
+                          <w:szCs w:val="24"/>
+                        </w:rPr>
+                        <w:t>Writing</w:t>
+                      </w:r>
+                      <w:proofErr w:type="spellEnd"/>
+                      <w:r>
+                        <w:rPr>
+                          <w:rStyle w:val="fontstyle01"/>
+                          <w:rFonts w:ascii="Arial" w:hAnsi="Arial" w:cs="Arial"/>
+                          <w:b/>
+                          <w:i/>
+                          <w:sz w:val="22"/>
+                          <w:szCs w:val="24"/>
+                        </w:rPr>
+                        <w:t xml:space="preserve"> </w:t>
+                      </w:r>
+                      <w:proofErr w:type="spellStart"/>
+                      <w:r>
+                        <w:rPr>
+                          <w:rStyle w:val="fontstyle01"/>
+                          <w:rFonts w:ascii="Arial" w:hAnsi="Arial" w:cs="Arial"/>
+                          <w:b/>
+                          <w:i/>
+                          <w:sz w:val="22"/>
+                          <w:szCs w:val="24"/>
+                        </w:rPr>
+                        <w:t>Code</w:t>
+                      </w:r>
+                      <w:proofErr w:type="spellEnd"/>
+                      <w:r>
+                        <w:rPr>
+                          <w:rStyle w:val="fontstyle01"/>
+                          <w:rFonts w:ascii="Arial" w:hAnsi="Arial" w:cs="Arial"/>
+                          <w:b/>
+                          <w:i/>
+                          <w:sz w:val="22"/>
+                          <w:szCs w:val="24"/>
+                        </w:rPr>
+                        <w:t xml:space="preserve"> </w:t>
+                      </w:r>
+                      <w:proofErr w:type="spellStart"/>
+                      <w:r>
+                        <w:rPr>
+                          <w:rStyle w:val="fontstyle01"/>
+                          <w:rFonts w:ascii="Arial" w:hAnsi="Arial" w:cs="Arial"/>
+                          <w:b/>
+                          <w:i/>
+                          <w:sz w:val="22"/>
+                          <w:szCs w:val="24"/>
+                        </w:rPr>
+                        <w:t>Image</w:t>
+                      </w:r>
+                      <w:proofErr w:type="spellEnd"/>
+                      <w:r>
+                        <w:rPr>
+                          <w:rStyle w:val="fontstyle01"/>
+                          <w:rFonts w:ascii="Arial" w:hAnsi="Arial" w:cs="Arial"/>
+                          <w:b/>
+                          <w:i/>
+                          <w:sz w:val="22"/>
+                          <w:szCs w:val="24"/>
+                        </w:rPr>
+                        <w:t xml:space="preserve"> </w:t>
+                      </w:r>
+                      <w:proofErr w:type="spellStart"/>
+                      <w:r>
+                        <w:rPr>
+                          <w:rStyle w:val="fontstyle01"/>
+                          <w:rFonts w:ascii="Arial" w:hAnsi="Arial" w:cs="Arial"/>
+                          <w:b/>
+                          <w:i/>
+                          <w:sz w:val="22"/>
+                          <w:szCs w:val="24"/>
+                        </w:rPr>
+                        <w:t>of</w:t>
+                      </w:r>
+                      <w:proofErr w:type="spellEnd"/>
+                      <w:r>
+                        <w:rPr>
+                          <w:rStyle w:val="fontstyle01"/>
+                          <w:rFonts w:ascii="Arial" w:hAnsi="Arial" w:cs="Arial"/>
+                          <w:b/>
+                          <w:i/>
+                          <w:sz w:val="22"/>
+                          <w:szCs w:val="24"/>
+                        </w:rPr>
+                        <w:t xml:space="preserve"> 13 </w:t>
+                      </w:r>
+                      <w:proofErr w:type="spellStart"/>
+                      <w:r>
+                        <w:rPr>
+                          <w:rStyle w:val="fontstyle01"/>
+                          <w:rFonts w:ascii="Arial" w:hAnsi="Arial" w:cs="Arial"/>
+                          <w:b/>
+                          <w:i/>
+                          <w:sz w:val="22"/>
+                          <w:szCs w:val="24"/>
+                        </w:rPr>
+                        <w:t>word</w:t>
+                      </w:r>
+                      <w:proofErr w:type="spellEnd"/>
+                      <w:r>
+                        <w:rPr>
+                          <w:rStyle w:val="fontstyle01"/>
+                          <w:rFonts w:ascii="Arial" w:hAnsi="Arial" w:cs="Arial"/>
+                          <w:b/>
+                          <w:i/>
+                          <w:sz w:val="22"/>
+                          <w:szCs w:val="24"/>
+                        </w:rPr>
+                        <w:t>(s)</w:t>
+                      </w:r>
+                    </w:p>
+                  </w:txbxContent>
+                </v:textbox>
+                <w10:anchorlock/>
+              </v:shape>
+            </w:pict>
+          </mc:Fallback>
+        </mc:AlternateContent>
+      </w:r>
+    </w:p>
+    <w:p>
+      <w:pPr>
+        <w:pStyle w:val="Legenda"/>
+      </w:pPr>
+      <w:r>
+        <w:t xml:space="preserve">Algoritmo </w:t>
+      </w:r>
+      <w:r>
+        <w:fldChar w:fldCharType="begin"/>
+      </w:r>
+      <w:r>
+        <w:instrText xml:space="preserve"> SEQ Algoritmo \* ARABIC </w:instrText>
+      </w:r>
+      <w:r>
+        <w:fldChar w:fldCharType="separate"/>
+      </w:r>
+      <w:r>
+        <w:rPr>
+          <w:noProof/>
+        </w:rPr>
+        <w:t>15</w:t>
+      </w:r>
+      <w:r>
+        <w:rPr>
+          <w:noProof/>
+        </w:rPr>
+        <w:fldChar w:fldCharType="end"/>
+      </w:r>
+      <w:r>
+        <w:t xml:space="preserve">: </w:t>
+      </w:r>
+      <w:r>
+        <w:t>Compilando um código assemble para o PRU</w:t>
+      </w:r>
+      <w:r>
+        <w:t xml:space="preserve"> (Próprio autor).</w:t>
+      </w:r>
+    </w:p>
+    <w:p>
+      <w:pPr>
+        <w:pStyle w:val="Legenda"/>
+      </w:pPr>
+      <w:bookmarkStart w:id="72" w:name="_GoBack"/>
+      <w:r>
+        <w:rPr>
+          <w:noProof/>
+          <w:lang w:eastAsia="pt-BR"/>
+        </w:rPr>
+        <w:drawing>
+          <wp:inline distT="0" distB="0" distL="0" distR="0" wp14:anchorId="667EF103" wp14:editId="257A5618">
+            <wp:extent cx="5581650" cy="1038225"/>
+            <wp:effectExtent l="0" t="0" r="0" b="9525"/>
+            <wp:docPr id="38" name="Imagem 38"/>
+            <wp:cNvGraphicFramePr>
+              <a:graphicFrameLocks xmlns:a="http://schemas.openxmlformats.org/drawingml/2006/main" noChangeAspect="1"/>
+            </wp:cNvGraphicFramePr>
+            <a:graphic xmlns:a="http://schemas.openxmlformats.org/drawingml/2006/main">
+              <a:graphicData uri="http://schemas.openxmlformats.org/drawingml/2006/picture">
+                <pic:pic xmlns:pic="http://schemas.openxmlformats.org/drawingml/2006/picture">
+                  <pic:nvPicPr>
+                    <pic:cNvPr id="0" name="Picture 2"/>
+                    <pic:cNvPicPr>
+                      <a:picLocks noChangeAspect="1" noChangeArrowheads="1"/>
+                    </pic:cNvPicPr>
+                  </pic:nvPicPr>
+                  <pic:blipFill>
+                    <a:blip r:embed="rId28">
+                      <a:extLst>
+                        <a:ext uri="{28A0092B-C50C-407E-A947-70E740481C1C}">
+                          <a14:useLocalDpi xmlns:a14="http://schemas.microsoft.com/office/drawing/2010/main" val="0"/>
+                        </a:ext>
+                      </a:extLst>
+                    </a:blip>
+                    <a:srcRect/>
+                    <a:stretch>
+                      <a:fillRect/>
+                    </a:stretch>
+                  </pic:blipFill>
+                  <pic:spPr bwMode="auto">
+                    <a:xfrm>
+                      <a:off x="0" y="0"/>
+                      <a:ext cx="5581650" cy="1038225"/>
+                    </a:xfrm>
+                    <a:prstGeom prst="rect">
+                      <a:avLst/>
+                    </a:prstGeom>
+                    <a:noFill/>
+                    <a:ln>
+                      <a:noFill/>
+                    </a:ln>
+                  </pic:spPr>
+                </pic:pic>
+              </a:graphicData>
+            </a:graphic>
+          </wp:inline>
+        </w:drawing>
+      </w:r>
+      <w:bookmarkEnd w:id="72"/>
+    </w:p>
     <w:sdt>
       <w:sdtPr>
         <w:rPr>
@@ -47807,14 +48668,7 @@
                 <w:rPr>
                   <w:noProof/>
                 </w:rPr>
-                <w:t xml:space="preserve">, 2012. Disponivel em: </w:t>
-              </w:r>
-              <w:r>
-                <w:rPr>
-                  <w:noProof/>
-                </w:rPr>
-                <w:lastRenderedPageBreak/>
-                <w:t>&lt;https://www.ted.com/talks/massimo_banzi_how_arduino_is_open_sourcing_imagination&gt;. Acesso em: 04 de outubro 2016.</w:t>
+                <w:t>, 2012. Disponivel em: &lt;https://www.ted.com/talks/massimo_banzi_how_arduino_is_open_sourcing_imagination&gt;. Acesso em: 04 de outubro 2016.</w:t>
               </w:r>
             </w:p>
             <w:p>
@@ -47968,6 +48822,7 @@
                 <w:rPr>
                   <w:noProof/>
                 </w:rPr>
+                <w:lastRenderedPageBreak/>
                 <w:t>DEBIAN, 2016. Disponivel em: &lt;https://debian.beagleboard.org/images/&gt;. Acesso em: 24 de outubro 2016.</w:t>
               </w:r>
             </w:p>
@@ -48150,7 +49005,6 @@
                 <w:rPr>
                   <w:noProof/>
                 </w:rPr>
-                <w:lastRenderedPageBreak/>
                 <w:t xml:space="preserve">MACHADO, J. </w:t>
               </w:r>
               <w:r>
@@ -48277,6 +49131,7 @@
                 <w:rPr>
                   <w:noProof/>
                 </w:rPr>
+                <w:lastRenderedPageBreak/>
                 <w:t xml:space="preserve">PAANKIEWICZ, I. </w:t>
               </w:r>
               <w:r>
@@ -50136,6 +50991,7 @@
   <w:style w:type="character" w:default="1" w:styleId="Fontepargpadro">
     <w:name w:val="Default Paragraph Font"/>
     <w:uiPriority w:val="1"/>
+    <w:semiHidden/>
     <w:unhideWhenUsed/>
   </w:style>
   <w:style w:type="table" w:default="1" w:styleId="Tabelanormal">
@@ -50824,590 +51680,6 @@
     </w:rPr>
   </w:style>
 </w:styles>
-</file>
-
-<file path=word/glossary/document.xml><?xml version="1.0" encoding="utf-8"?>
-<w:glossaryDocument xmlns:wpc="http://schemas.microsoft.com/office/word/2010/wordprocessingCanvas" xmlns:cx="http://schemas.microsoft.com/office/drawing/2014/chartex" xmlns:cx1="http://schemas.microsoft.com/office/drawing/2015/9/8/chartex" xmlns:cx2="http://schemas.microsoft.com/office/drawing/2015/10/21/chartex" xmlns:cx3="http://schemas.microsoft.com/office/drawing/2016/5/9/chartex" xmlns:cx4="http://schemas.microsoft.com/office/drawing/2016/5/10/chartex" xmlns:cx5="http://schemas.microsoft.com/office/drawing/2016/5/11/chartex" xmlns:mc="http://schemas.openxmlformats.org/markup-compatibility/2006" xmlns:o="urn:schemas-microsoft-com:office:office" xmlns:r="http://schemas.openxmlformats.org/officeDocument/2006/relationships" xmlns:m="http://schemas.openxmlformats.org/officeDocument/2006/math" xmlns:v="urn:schemas-microsoft-com:vml" xmlns:wp14="http://schemas.microsoft.com/office/word/2010/wordprocessingDrawing" xmlns:wp="http://schemas.openxmlformats.org/drawingml/2006/wordprocessingDrawing" xmlns:w10="urn:schemas-microsoft-com:office:word" xmlns:w="http://schemas.openxmlformats.org/wordprocessingml/2006/main" xmlns:w14="http://schemas.microsoft.com/office/word/2010/wordml" xmlns:w15="http://schemas.microsoft.com/office/word/2012/wordml" xmlns:w16se="http://schemas.microsoft.com/office/word/2015/wordml/symex" xmlns:wpg="http://schemas.microsoft.com/office/word/2010/wordprocessingGroup" xmlns:wpi="http://schemas.microsoft.com/office/word/2010/wordprocessingInk" xmlns:wne="http://schemas.microsoft.com/office/word/2006/wordml" xmlns:wps="http://schemas.microsoft.com/office/word/2010/wordprocessingShape" mc:Ignorable="w14 w15 w16se wp14"/>
-</file>
-
-<file path=word/glossary/fontTable.xml><?xml version="1.0" encoding="utf-8"?>
-<w:fonts xmlns:mc="http://schemas.openxmlformats.org/markup-compatibility/2006" xmlns:r="http://schemas.openxmlformats.org/officeDocument/2006/relationships" xmlns:w="http://schemas.openxmlformats.org/wordprocessingml/2006/main" xmlns:w14="http://schemas.microsoft.com/office/word/2010/wordml" xmlns:w15="http://schemas.microsoft.com/office/word/2012/wordml" xmlns:w16se="http://schemas.microsoft.com/office/word/2015/wordml/symex" mc:Ignorable="w14 w15 w16se">
-  <w:font w:name="Times New Roman">
-    <w:panose1 w:val="02020603050405020304"/>
-    <w:charset w:val="00"/>
-    <w:family w:val="roman"/>
-    <w:pitch w:val="variable"/>
-    <w:sig w:usb0="E0002EFF" w:usb1="C000785B" w:usb2="00000009" w:usb3="00000000" w:csb0="000001FF" w:csb1="00000000"/>
-  </w:font>
-  <w:font w:name="Symbol">
-    <w:panose1 w:val="05050102010706020507"/>
-    <w:charset w:val="02"/>
-    <w:family w:val="roman"/>
-    <w:pitch w:val="variable"/>
-    <w:sig w:usb0="00000000" w:usb1="10000000" w:usb2="00000000" w:usb3="00000000" w:csb0="80000000" w:csb1="00000000"/>
-  </w:font>
-  <w:font w:name="Courier New">
-    <w:panose1 w:val="02070309020205020404"/>
-    <w:charset w:val="00"/>
-    <w:family w:val="modern"/>
-    <w:pitch w:val="fixed"/>
-    <w:sig w:usb0="E0002EFF" w:usb1="C0007843" w:usb2="00000009" w:usb3="00000000" w:csb0="000001FF" w:csb1="00000000"/>
-  </w:font>
-  <w:font w:name="Wingdings">
-    <w:panose1 w:val="05000000000000000000"/>
-    <w:charset w:val="02"/>
-    <w:family w:val="auto"/>
-    <w:pitch w:val="variable"/>
-    <w:sig w:usb0="00000000" w:usb1="10000000" w:usb2="00000000" w:usb3="00000000" w:csb0="80000000" w:csb1="00000000"/>
-  </w:font>
-  <w:font w:name="Calibri">
-    <w:panose1 w:val="020F0502020204030204"/>
-    <w:charset w:val="00"/>
-    <w:family w:val="swiss"/>
-    <w:pitch w:val="variable"/>
-    <w:sig w:usb0="E0002AFF" w:usb1="C000247B" w:usb2="00000009" w:usb3="00000000" w:csb0="000001FF" w:csb1="00000000"/>
-  </w:font>
-  <w:font w:name="Arial">
-    <w:panose1 w:val="020B0604020202020204"/>
-    <w:charset w:val="00"/>
-    <w:family w:val="swiss"/>
-    <w:pitch w:val="variable"/>
-    <w:sig w:usb0="E0002EFF" w:usb1="C0007843" w:usb2="00000009" w:usb3="00000000" w:csb0="000001FF" w:csb1="00000000"/>
-  </w:font>
-  <w:font w:name="Calibri Light">
-    <w:panose1 w:val="020F0302020204030204"/>
-    <w:charset w:val="00"/>
-    <w:family w:val="swiss"/>
-    <w:pitch w:val="variable"/>
-    <w:sig w:usb0="E0002AFF" w:usb1="C000247B" w:usb2="00000009" w:usb3="00000000" w:csb0="000001FF" w:csb1="00000000"/>
-  </w:font>
-  <w:font w:name="Segoe UI">
-    <w:panose1 w:val="020B0502040204020203"/>
-    <w:charset w:val="00"/>
-    <w:family w:val="swiss"/>
-    <w:pitch w:val="variable"/>
-    <w:sig w:usb0="E4002EFF" w:usb1="C000E47F" w:usb2="00000009" w:usb3="00000000" w:csb0="000001FF" w:csb1="00000000"/>
-  </w:font>
-  <w:font w:name="CourierStd">
-    <w:panose1 w:val="00000000000000000000"/>
-    <w:charset w:val="00"/>
-    <w:family w:val="roman"/>
-    <w:notTrueType/>
-    <w:pitch w:val="default"/>
-  </w:font>
-  <w:font w:name="CourierStd-Bold">
-    <w:panose1 w:val="00000000000000000000"/>
-    <w:charset w:val="00"/>
-    <w:family w:val="roman"/>
-    <w:notTrueType/>
-    <w:pitch w:val="default"/>
-  </w:font>
-  <w:font w:name="Cambria Math">
-    <w:panose1 w:val="02040503050406030204"/>
-    <w:charset w:val="00"/>
-    <w:family w:val="roman"/>
-    <w:pitch w:val="variable"/>
-    <w:sig w:usb0="E00002FF" w:usb1="420024FF" w:usb2="00000000" w:usb3="00000000" w:csb0="0000019F" w:csb1="00000000"/>
-  </w:font>
-  <w:font w:name="Helvetica">
-    <w:panose1 w:val="020B0604020202020204"/>
-    <w:charset w:val="00"/>
-    <w:family w:val="swiss"/>
-    <w:pitch w:val="variable"/>
-    <w:sig w:usb0="E0002EFF" w:usb1="C0007843" w:usb2="00000009" w:usb3="00000000" w:csb0="000001FF" w:csb1="00000000"/>
-  </w:font>
-  <w:font w:name="MyriadPro-Semibold">
-    <w:panose1 w:val="00000000000000000000"/>
-    <w:charset w:val="00"/>
-    <w:family w:val="roman"/>
-    <w:notTrueType/>
-    <w:pitch w:val="default"/>
-  </w:font>
-</w:fonts>
-</file>
-
-<file path=word/glossary/settings.xml><?xml version="1.0" encoding="utf-8"?>
-<w:settings xmlns:mc="http://schemas.openxmlformats.org/markup-compatibility/2006" xmlns:o="urn:schemas-microsoft-com:office:office" xmlns:r="http://schemas.openxmlformats.org/officeDocument/2006/relationships" xmlns:m="http://schemas.openxmlformats.org/officeDocument/2006/math" xmlns:v="urn:schemas-microsoft-com:vml" xmlns:w10="urn:schemas-microsoft-com:office:word" xmlns:w="http://schemas.openxmlformats.org/wordprocessingml/2006/main" xmlns:w14="http://schemas.microsoft.com/office/word/2010/wordml" xmlns:w15="http://schemas.microsoft.com/office/word/2012/wordml" xmlns:w16se="http://schemas.microsoft.com/office/word/2015/wordml/symex" xmlns:sl="http://schemas.openxmlformats.org/schemaLibrary/2006/main" mc:Ignorable="w14 w15 w16se">
-  <w:view w:val="normal"/>
-  <w:defaultTabStop w:val="708"/>
-  <w:hyphenationZone w:val="425"/>
-  <w:characterSpacingControl w:val="doNotCompress"/>
-  <w:compat>
-    <w:useFELayout/>
-    <w:compatSetting w:name="compatibilityMode" w:uri="http://schemas.microsoft.com/office/word" w:val="15"/>
-    <w:compatSetting w:name="overrideTableStyleFontSizeAndJustification" w:uri="http://schemas.microsoft.com/office/word" w:val="1"/>
-    <w:compatSetting w:name="enableOpenTypeFeatures" w:uri="http://schemas.microsoft.com/office/word" w:val="1"/>
-    <w:compatSetting w:name="doNotFlipMirrorIndents" w:uri="http://schemas.microsoft.com/office/word" w:val="1"/>
-    <w:compatSetting w:name="differentiateMultirowTableHeaders" w:uri="http://schemas.microsoft.com/office/word" w:val="1"/>
-  </w:compat>
-  <w:rsids>
-    <w:rsidRoot w:val="000E4B03"/>
-    <w:rsid w:val="000E4B03"/>
-    <w:rsid w:val="00BD73E5"/>
-  </w:rsids>
-  <m:mathPr>
-    <m:mathFont m:val="Cambria Math"/>
-    <m:brkBin m:val="before"/>
-    <m:brkBinSub m:val="--"/>
-    <m:smallFrac m:val="0"/>
-    <m:dispDef/>
-    <m:lMargin m:val="0"/>
-    <m:rMargin m:val="0"/>
-    <m:defJc m:val="centerGroup"/>
-    <m:wrapIndent m:val="1440"/>
-    <m:intLim m:val="subSup"/>
-    <m:naryLim m:val="undOvr"/>
-  </m:mathPr>
-  <w:themeFontLang w:val="pt-BR"/>
-  <w:clrSchemeMapping w:bg1="light1" w:t1="dark1" w:bg2="light2" w:t2="dark2" w:accent1="accent1" w:accent2="accent2" w:accent3="accent3" w:accent4="accent4" w:accent5="accent5" w:accent6="accent6" w:hyperlink="hyperlink" w:followedHyperlink="followedHyperlink"/>
-  <w:decimalSymbol w:val=","/>
-  <w:listSeparator w:val=";"/>
-  <w15:chartTrackingRefBased/>
-</w:settings>
-</file>
-
-<file path=word/glossary/styles.xml><?xml version="1.0" encoding="utf-8"?>
-<w:styles xmlns:mc="http://schemas.openxmlformats.org/markup-compatibility/2006" xmlns:r="http://schemas.openxmlformats.org/officeDocument/2006/relationships" xmlns:w="http://schemas.openxmlformats.org/wordprocessingml/2006/main" xmlns:w14="http://schemas.microsoft.com/office/word/2010/wordml" xmlns:w15="http://schemas.microsoft.com/office/word/2012/wordml" xmlns:w16se="http://schemas.microsoft.com/office/word/2015/wordml/symex" mc:Ignorable="w14 w15 w16se">
-  <w:docDefaults>
-    <w:rPrDefault>
-      <w:rPr>
-        <w:rFonts w:asciiTheme="minorHAnsi" w:eastAsiaTheme="minorEastAsia" w:hAnsiTheme="minorHAnsi" w:cstheme="minorBidi"/>
-        <w:sz w:val="22"/>
-        <w:szCs w:val="22"/>
-        <w:lang w:val="pt-BR" w:eastAsia="pt-BR" w:bidi="ar-SA"/>
-      </w:rPr>
-    </w:rPrDefault>
-    <w:pPrDefault>
-      <w:pPr>
-        <w:spacing w:after="160" w:line="259" w:lineRule="auto"/>
-      </w:pPr>
-    </w:pPrDefault>
-  </w:docDefaults>
-  <w:latentStyles w:defLockedState="0" w:defUIPriority="99" w:defSemiHidden="0" w:defUnhideWhenUsed="0" w:defQFormat="0" w:count="374">
-    <w:lsdException w:name="Normal" w:uiPriority="0" w:qFormat="1"/>
-    <w:lsdException w:name="heading 1" w:uiPriority="9" w:qFormat="1"/>
-    <w:lsdException w:name="heading 2" w:semiHidden="1" w:uiPriority="9" w:unhideWhenUsed="1" w:qFormat="1"/>
-    <w:lsdException w:name="heading 3" w:semiHidden="1" w:uiPriority="9" w:unhideWhenUsed="1" w:qFormat="1"/>
-    <w:lsdException w:name="heading 4" w:semiHidden="1" w:uiPriority="9" w:unhideWhenUsed="1" w:qFormat="1"/>
-    <w:lsdException w:name="heading 5" w:semiHidden="1" w:uiPriority="9" w:unhideWhenUsed="1" w:qFormat="1"/>
-    <w:lsdException w:name="heading 6" w:semiHidden="1" w:uiPriority="9" w:unhideWhenUsed="1" w:qFormat="1"/>
-    <w:lsdException w:name="heading 7" w:semiHidden="1" w:uiPriority="9" w:unhideWhenUsed="1" w:qFormat="1"/>
-    <w:lsdException w:name="heading 8" w:semiHidden="1" w:uiPriority="9" w:unhideWhenUsed="1" w:qFormat="1"/>
-    <w:lsdException w:name="heading 9" w:semiHidden="1" w:uiPriority="9" w:unhideWhenUsed="1" w:qFormat="1"/>
-    <w:lsdException w:name="index 1" w:semiHidden="1" w:unhideWhenUsed="1"/>
-    <w:lsdException w:name="index 2" w:semiHidden="1" w:unhideWhenUsed="1"/>
-    <w:lsdException w:name="index 3" w:semiHidden="1" w:unhideWhenUsed="1"/>
-    <w:lsdException w:name="index 4" w:semiHidden="1" w:unhideWhenUsed="1"/>
-    <w:lsdException w:name="index 5" w:semiHidden="1" w:unhideWhenUsed="1"/>
-    <w:lsdException w:name="index 6" w:semiHidden="1" w:unhideWhenUsed="1"/>
-    <w:lsdException w:name="index 7" w:semiHidden="1" w:unhideWhenUsed="1"/>
-    <w:lsdException w:name="index 8" w:semiHidden="1" w:unhideWhenUsed="1"/>
-    <w:lsdException w:name="index 9" w:semiHidden="1" w:unhideWhenUsed="1"/>
-    <w:lsdException w:name="toc 1" w:semiHidden="1" w:uiPriority="39" w:unhideWhenUsed="1"/>
-    <w:lsdException w:name="toc 2" w:semiHidden="1" w:uiPriority="39" w:unhideWhenUsed="1"/>
-    <w:lsdException w:name="toc 3" w:semiHidden="1" w:uiPriority="39" w:unhideWhenUsed="1"/>
-    <w:lsdException w:name="toc 4" w:semiHidden="1" w:uiPriority="39" w:unhideWhenUsed="1"/>
-    <w:lsdException w:name="toc 5" w:semiHidden="1" w:uiPriority="39" w:unhideWhenUsed="1"/>
-    <w:lsdException w:name="toc 6" w:semiHidden="1" w:uiPriority="39" w:unhideWhenUsed="1"/>
-    <w:lsdException w:name="toc 7" w:semiHidden="1" w:uiPriority="39" w:unhideWhenUsed="1"/>
-    <w:lsdException w:name="toc 8" w:semiHidden="1" w:uiPriority="39" w:unhideWhenUsed="1"/>
-    <w:lsdException w:name="toc 9" w:semiHidden="1" w:uiPriority="39" w:unhideWhenUsed="1"/>
-    <w:lsdException w:name="Normal Indent" w:semiHidden="1" w:unhideWhenUsed="1"/>
-    <w:lsdException w:name="footnote text" w:semiHidden="1" w:unhideWhenUsed="1"/>
-    <w:lsdException w:name="annotation text" w:semiHidden="1" w:unhideWhenUsed="1"/>
-    <w:lsdException w:name="header" w:semiHidden="1" w:unhideWhenUsed="1"/>
-    <w:lsdException w:name="footer" w:semiHidden="1" w:unhideWhenUsed="1"/>
-    <w:lsdException w:name="index heading" w:semiHidden="1" w:unhideWhenUsed="1"/>
-    <w:lsdException w:name="caption" w:semiHidden="1" w:uiPriority="35" w:unhideWhenUsed="1" w:qFormat="1"/>
-    <w:lsdException w:name="table of figures" w:semiHidden="1" w:unhideWhenUsed="1"/>
-    <w:lsdException w:name="envelope address" w:semiHidden="1" w:unhideWhenUsed="1"/>
-    <w:lsdException w:name="envelope return" w:semiHidden="1" w:unhideWhenUsed="1"/>
-    <w:lsdException w:name="footnote reference" w:semiHidden="1" w:unhideWhenUsed="1"/>
-    <w:lsdException w:name="annotation reference" w:semiHidden="1" w:unhideWhenUsed="1"/>
-    <w:lsdException w:name="line number" w:semiHidden="1" w:unhideWhenUsed="1"/>
-    <w:lsdException w:name="page number" w:semiHidden="1" w:unhideWhenUsed="1"/>
-    <w:lsdException w:name="endnote reference" w:semiHidden="1" w:unhideWhenUsed="1"/>
-    <w:lsdException w:name="endnote text" w:semiHidden="1" w:unhideWhenUsed="1"/>
-    <w:lsdException w:name="table of authorities" w:semiHidden="1" w:unhideWhenUsed="1"/>
-    <w:lsdException w:name="macro" w:semiHidden="1" w:unhideWhenUsed="1"/>
-    <w:lsdException w:name="toa heading" w:semiHidden="1" w:unhideWhenUsed="1"/>
-    <w:lsdException w:name="List" w:semiHidden="1" w:unhideWhenUsed="1"/>
-    <w:lsdException w:name="List Bullet" w:semiHidden="1" w:unhideWhenUsed="1"/>
-    <w:lsdException w:name="List Number" w:semiHidden="1" w:unhideWhenUsed="1"/>
-    <w:lsdException w:name="List 2" w:semiHidden="1" w:unhideWhenUsed="1"/>
-    <w:lsdException w:name="List 3" w:semiHidden="1" w:unhideWhenUsed="1"/>
-    <w:lsdException w:name="List 4" w:semiHidden="1" w:unhideWhenUsed="1"/>
-    <w:lsdException w:name="List 5" w:semiHidden="1" w:unhideWhenUsed="1"/>
-    <w:lsdException w:name="List Bullet 2" w:semiHidden="1" w:unhideWhenUsed="1"/>
-    <w:lsdException w:name="List Bullet 3" w:semiHidden="1" w:unhideWhenUsed="1"/>
-    <w:lsdException w:name="List Bullet 4" w:semiHidden="1" w:unhideWhenUsed="1"/>
-    <w:lsdException w:name="List Bullet 5" w:semiHidden="1" w:unhideWhenUsed="1"/>
-    <w:lsdException w:name="List Number 2" w:semiHidden="1" w:unhideWhenUsed="1"/>
-    <w:lsdException w:name="List Number 3" w:semiHidden="1" w:unhideWhenUsed="1"/>
-    <w:lsdException w:name="List Number 4" w:semiHidden="1" w:unhideWhenUsed="1"/>
-    <w:lsdException w:name="List Number 5" w:semiHidden="1" w:unhideWhenUsed="1"/>
-    <w:lsdException w:name="Title" w:uiPriority="10" w:qFormat="1"/>
-    <w:lsdException w:name="Closing" w:semiHidden="1" w:unhideWhenUsed="1"/>
-    <w:lsdException w:name="Signature" w:semiHidden="1" w:unhideWhenUsed="1"/>
-    <w:lsdException w:name="Default Paragraph Font" w:semiHidden="1" w:uiPriority="1" w:unhideWhenUsed="1"/>
-    <w:lsdException w:name="Body Text" w:semiHidden="1" w:unhideWhenUsed="1"/>
-    <w:lsdException w:name="Body Text Indent" w:semiHidden="1" w:unhideWhenUsed="1"/>
-    <w:lsdException w:name="List Continue" w:semiHidden="1" w:unhideWhenUsed="1"/>
-    <w:lsdException w:name="List Continue 2" w:semiHidden="1" w:unhideWhenUsed="1"/>
-    <w:lsdException w:name="List Continue 3" w:semiHidden="1" w:unhideWhenUsed="1"/>
-    <w:lsdException w:name="List Continue 4" w:semiHidden="1" w:unhideWhenUsed="1"/>
-    <w:lsdException w:name="List Continue 5" w:semiHidden="1" w:unhideWhenUsed="1"/>
-    <w:lsdException w:name="Message Header" w:semiHidden="1" w:unhideWhenUsed="1"/>
-    <w:lsdException w:name="Subtitle" w:uiPriority="11" w:qFormat="1"/>
-    <w:lsdException w:name="Salutation" w:semiHidden="1" w:unhideWhenUsed="1"/>
-    <w:lsdException w:name="Date" w:semiHidden="1" w:unhideWhenUsed="1"/>
-    <w:lsdException w:name="Body Text First Indent" w:semiHidden="1" w:unhideWhenUsed="1"/>
-    <w:lsdException w:name="Body Text First Indent 2" w:semiHidden="1" w:unhideWhenUsed="1"/>
-    <w:lsdException w:name="Note Heading" w:semiHidden="1" w:unhideWhenUsed="1"/>
-    <w:lsdException w:name="Body Text 2" w:semiHidden="1" w:unhideWhenUsed="1"/>
-    <w:lsdException w:name="Body Text 3" w:semiHidden="1" w:unhideWhenUsed="1"/>
-    <w:lsdException w:name="Body Text Indent 2" w:semiHidden="1" w:unhideWhenUsed="1"/>
-    <w:lsdException w:name="Body Text Indent 3" w:semiHidden="1" w:unhideWhenUsed="1"/>
-    <w:lsdException w:name="Block Text" w:semiHidden="1" w:unhideWhenUsed="1"/>
-    <w:lsdException w:name="Hyperlink" w:semiHidden="1" w:unhideWhenUsed="1"/>
-    <w:lsdException w:name="FollowedHyperlink" w:semiHidden="1" w:unhideWhenUsed="1"/>
-    <w:lsdException w:name="Strong" w:uiPriority="22" w:qFormat="1"/>
-    <w:lsdException w:name="Emphasis" w:uiPriority="20" w:qFormat="1"/>
-    <w:lsdException w:name="Document Map" w:semiHidden="1" w:unhideWhenUsed="1"/>
-    <w:lsdException w:name="Plain Text" w:semiHidden="1" w:unhideWhenUsed="1"/>
-    <w:lsdException w:name="E-mail Signature" w:semiHidden="1" w:unhideWhenUsed="1"/>
-    <w:lsdException w:name="HTML Top of Form" w:semiHidden="1" w:unhideWhenUsed="1"/>
-    <w:lsdException w:name="HTML Bottom of Form" w:semiHidden="1" w:unhideWhenUsed="1"/>
-    <w:lsdException w:name="Normal (Web)" w:semiHidden="1" w:unhideWhenUsed="1"/>
-    <w:lsdException w:name="HTML Acronym" w:semiHidden="1" w:unhideWhenUsed="1"/>
-    <w:lsdException w:name="HTML Address" w:semiHidden="1" w:unhideWhenUsed="1"/>
-    <w:lsdException w:name="HTML Cite" w:semiHidden="1" w:unhideWhenUsed="1"/>
-    <w:lsdException w:name="HTML Code" w:semiHidden="1" w:unhideWhenUsed="1"/>
-    <w:lsdException w:name="HTML Definition" w:semiHidden="1" w:unhideWhenUsed="1"/>
-    <w:lsdException w:name="HTML Keyboard" w:semiHidden="1" w:unhideWhenUsed="1"/>
-    <w:lsdException w:name="HTML Preformatted" w:semiHidden="1" w:unhideWhenUsed="1"/>
-    <w:lsdException w:name="HTML Sample" w:semiHidden="1" w:unhideWhenUsed="1"/>
-    <w:lsdException w:name="HTML Typewriter" w:semiHidden="1" w:unhideWhenUsed="1"/>
-    <w:lsdException w:name="HTML Variable" w:semiHidden="1" w:unhideWhenUsed="1"/>
-    <w:lsdException w:name="Normal Table" w:semiHidden="1" w:unhideWhenUsed="1"/>
-    <w:lsdException w:name="annotation subject" w:semiHidden="1" w:unhideWhenUsed="1"/>
-    <w:lsdException w:name="No List" w:semiHidden="1" w:unhideWhenUsed="1"/>
-    <w:lsdException w:name="Outline List 1" w:semiHidden="1" w:unhideWhenUsed="1"/>
-    <w:lsdException w:name="Outline List 2" w:semiHidden="1" w:unhideWhenUsed="1"/>
-    <w:lsdException w:name="Outline List 3" w:semiHidden="1" w:unhideWhenUsed="1"/>
-    <w:lsdException w:name="Table Simple 1" w:semiHidden="1" w:unhideWhenUsed="1"/>
-    <w:lsdException w:name="Table Simple 2" w:semiHidden="1" w:unhideWhenUsed="1"/>
-    <w:lsdException w:name="Table Simple 3" w:semiHidden="1" w:unhideWhenUsed="1"/>
-    <w:lsdException w:name="Table Classic 1" w:semiHidden="1" w:unhideWhenUsed="1"/>
-    <w:lsdException w:name="Table Classic 2" w:semiHidden="1" w:unhideWhenUsed="1"/>
-    <w:lsdException w:name="Table Classic 3" w:semiHidden="1" w:unhideWhenUsed="1"/>
-    <w:lsdException w:name="Table Classic 4" w:semiHidden="1" w:unhideWhenUsed="1"/>
-    <w:lsdException w:name="Table Colorful 1" w:semiHidden="1" w:unhideWhenUsed="1"/>
-    <w:lsdException w:name="Table Colorful 2" w:semiHidden="1" w:unhideWhenUsed="1"/>
-    <w:lsdException w:name="Table Colorful 3" w:semiHidden="1" w:unhideWhenUsed="1"/>
-    <w:lsdException w:name="Table Columns 1" w:semiHidden="1" w:unhideWhenUsed="1"/>
-    <w:lsdException w:name="Table Columns 2" w:semiHidden="1" w:unhideWhenUsed="1"/>
-    <w:lsdException w:name="Table Columns 3" w:semiHidden="1" w:unhideWhenUsed="1"/>
-    <w:lsdException w:name="Table Columns 4" w:semiHidden="1" w:unhideWhenUsed="1"/>
-    <w:lsdException w:name="Table Columns 5" w:semiHidden="1" w:unhideWhenUsed="1"/>
-    <w:lsdException w:name="Table Grid 1" w:semiHidden="1" w:unhideWhenUsed="1"/>
-    <w:lsdException w:name="Table Grid 2" w:semiHidden="1" w:unhideWhenUsed="1"/>
-    <w:lsdException w:name="Table Grid 3" w:semiHidden="1" w:unhideWhenUsed="1"/>
-    <w:lsdException w:name="Table Grid 4" w:semiHidden="1" w:unhideWhenUsed="1"/>
-    <w:lsdException w:name="Table Grid 5" w:semiHidden="1" w:unhideWhenUsed="1"/>
-    <w:lsdException w:name="Table Grid 6" w:semiHidden="1" w:unhideWhenUsed="1"/>
-    <w:lsdException w:name="Table Grid 7" w:semiHidden="1" w:unhideWhenUsed="1"/>
-    <w:lsdException w:name="Table Grid 8" w:semiHidden="1" w:unhideWhenUsed="1"/>
-    <w:lsdException w:name="Table List 1" w:semiHidden="1" w:unhideWhenUsed="1"/>
-    <w:lsdException w:name="Table List 2" w:semiHidden="1" w:unhideWhenUsed="1"/>
-    <w:lsdException w:name="Table List 3" w:semiHidden="1" w:unhideWhenUsed="1"/>
-    <w:lsdException w:name="Table List 4" w:semiHidden="1" w:unhideWhenUsed="1"/>
-    <w:lsdException w:name="Table List 5" w:semiHidden="1" w:unhideWhenUsed="1"/>
-    <w:lsdException w:name="Table List 6" w:semiHidden="1" w:unhideWhenUsed="1"/>
-    <w:lsdException w:name="Table List 7" w:semiHidden="1" w:unhideWhenUsed="1"/>
-    <w:lsdException w:name="Table List 8" w:semiHidden="1" w:unhideWhenUsed="1"/>
-    <w:lsdException w:name="Table 3D effects 1" w:semiHidden="1" w:unhideWhenUsed="1"/>
-    <w:lsdException w:name="Table 3D effects 2" w:semiHidden="1" w:unhideWhenUsed="1"/>
-    <w:lsdException w:name="Table 3D effects 3" w:semiHidden="1" w:unhideWhenUsed="1"/>
-    <w:lsdException w:name="Table Contemporary" w:semiHidden="1" w:unhideWhenUsed="1"/>
-    <w:lsdException w:name="Table Elegant" w:semiHidden="1" w:unhideWhenUsed="1"/>
-    <w:lsdException w:name="Table Professional" w:semiHidden="1" w:unhideWhenUsed="1"/>
-    <w:lsdException w:name="Table Subtle 1" w:semiHidden="1" w:unhideWhenUsed="1"/>
-    <w:lsdException w:name="Table Subtle 2" w:semiHidden="1" w:unhideWhenUsed="1"/>
-    <w:lsdException w:name="Table Web 1" w:semiHidden="1" w:unhideWhenUsed="1"/>
-    <w:lsdException w:name="Table Web 2" w:semiHidden="1" w:unhideWhenUsed="1"/>
-    <w:lsdException w:name="Table Web 3" w:semiHidden="1" w:unhideWhenUsed="1"/>
-    <w:lsdException w:name="Balloon Text" w:semiHidden="1" w:unhideWhenUsed="1"/>
-    <w:lsdException w:name="Table Grid" w:uiPriority="39"/>
-    <w:lsdException w:name="Table Theme" w:semiHidden="1" w:unhideWhenUsed="1"/>
-    <w:lsdException w:name="Placeholder Text" w:semiHidden="1"/>
-    <w:lsdException w:name="No Spacing" w:uiPriority="1" w:qFormat="1"/>
-    <w:lsdException w:name="Light Shading" w:uiPriority="60"/>
-    <w:lsdException w:name="Light List" w:uiPriority="61"/>
-    <w:lsdException w:name="Light Grid" w:uiPriority="62"/>
-    <w:lsdException w:name="Medium Shading 1" w:uiPriority="63"/>
-    <w:lsdException w:name="Medium Shading 2" w:uiPriority="64"/>
-    <w:lsdException w:name="Medium List 1" w:uiPriority="65"/>
-    <w:lsdException w:name="Medium List 2" w:uiPriority="66"/>
-    <w:lsdException w:name="Medium Grid 1" w:uiPriority="67"/>
-    <w:lsdException w:name="Medium Grid 2" w:uiPriority="68"/>
-    <w:lsdException w:name="Medium Grid 3" w:uiPriority="69"/>
-    <w:lsdException w:name="Dark List" w:uiPriority="70"/>
-    <w:lsdException w:name="Colorful Shading" w:uiPriority="71"/>
-    <w:lsdException w:name="Colorful List" w:uiPriority="72"/>
-    <w:lsdException w:name="Colorful Grid" w:uiPriority="73"/>
-    <w:lsdException w:name="Light Shading Accent 1" w:uiPriority="60"/>
-    <w:lsdException w:name="Light List Accent 1" w:uiPriority="61"/>
-    <w:lsdException w:name="Light Grid Accent 1" w:uiPriority="62"/>
-    <w:lsdException w:name="Medium Shading 1 Accent 1" w:uiPriority="63"/>
-    <w:lsdException w:name="Medium Shading 2 Accent 1" w:uiPriority="64"/>
-    <w:lsdException w:name="Medium List 1 Accent 1" w:uiPriority="65"/>
-    <w:lsdException w:name="Revision" w:semiHidden="1"/>
-    <w:lsdException w:name="List Paragraph" w:uiPriority="34" w:qFormat="1"/>
-    <w:lsdException w:name="Quote" w:uiPriority="29" w:qFormat="1"/>
-    <w:lsdException w:name="Intense Quote" w:uiPriority="30" w:qFormat="1"/>
-    <w:lsdException w:name="Medium List 2 Accent 1" w:uiPriority="66"/>
-    <w:lsdException w:name="Medium Grid 1 Accent 1" w:uiPriority="67"/>
-    <w:lsdException w:name="Medium Grid 2 Accent 1" w:uiPriority="68"/>
-    <w:lsdException w:name="Medium Grid 3 Accent 1" w:uiPriority="69"/>
-    <w:lsdException w:name="Dark List Accent 1" w:uiPriority="70"/>
-    <w:lsdException w:name="Colorful Shading Accent 1" w:uiPriority="71"/>
-    <w:lsdException w:name="Colorful List Accent 1" w:uiPriority="72"/>
-    <w:lsdException w:name="Colorful Grid Accent 1" w:uiPriority="73"/>
-    <w:lsdException w:name="Light Shading Accent 2" w:uiPriority="60"/>
-    <w:lsdException w:name="Light List Accent 2" w:uiPriority="61"/>
-    <w:lsdException w:name="Light Grid Accent 2" w:uiPriority="62"/>
-    <w:lsdException w:name="Medium Shading 1 Accent 2" w:uiPriority="63"/>
-    <w:lsdException w:name="Medium Shading 2 Accent 2" w:uiPriority="64"/>
-    <w:lsdException w:name="Medium List 1 Accent 2" w:uiPriority="65"/>
-    <w:lsdException w:name="Medium List 2 Accent 2" w:uiPriority="66"/>
-    <w:lsdException w:name="Medium Grid 1 Accent 2" w:uiPriority="67"/>
-    <w:lsdException w:name="Medium Grid 2 Accent 2" w:uiPriority="68"/>
-    <w:lsdException w:name="Medium Grid 3 Accent 2" w:uiPriority="69"/>
-    <w:lsdException w:name="Dark List Accent 2" w:uiPriority="70"/>
-    <w:lsdException w:name="Colorful Shading Accent 2" w:uiPriority="71"/>
-    <w:lsdException w:name="Colorful List Accent 2" w:uiPriority="72"/>
-    <w:lsdException w:name="Colorful Grid Accent 2" w:uiPriority="73"/>
-    <w:lsdException w:name="Light Shading Accent 3" w:uiPriority="60"/>
-    <w:lsdException w:name="Light List Accent 3" w:uiPriority="61"/>
-    <w:lsdException w:name="Light Grid Accent 3" w:uiPriority="62"/>
-    <w:lsdException w:name="Medium Shading 1 Accent 3" w:uiPriority="63"/>
-    <w:lsdException w:name="Medium Shading 2 Accent 3" w:uiPriority="64"/>
-    <w:lsdException w:name="Medium List 1 Accent 3" w:uiPriority="65"/>
-    <w:lsdException w:name="Medium List 2 Accent 3" w:uiPriority="66"/>
-    <w:lsdException w:name="Medium Grid 1 Accent 3" w:uiPriority="67"/>
-    <w:lsdException w:name="Medium Grid 2 Accent 3" w:uiPriority="68"/>
-    <w:lsdException w:name="Medium Grid 3 Accent 3" w:uiPriority="69"/>
-    <w:lsdException w:name="Dark List Accent 3" w:uiPriority="70"/>
-    <w:lsdException w:name="Colorful Shading Accent 3" w:uiPriority="71"/>
-    <w:lsdException w:name="Colorful List Accent 3" w:uiPriority="72"/>
-    <w:lsdException w:name="Colorful Grid Accent 3" w:uiPriority="73"/>
-    <w:lsdException w:name="Light Shading Accent 4" w:uiPriority="60"/>
-    <w:lsdException w:name="Light List Accent 4" w:uiPriority="61"/>
-    <w:lsdException w:name="Light Grid Accent 4" w:uiPriority="62"/>
-    <w:lsdException w:name="Medium Shading 1 Accent 4" w:uiPriority="63"/>
-    <w:lsdException w:name="Medium Shading 2 Accent 4" w:uiPriority="64"/>
-    <w:lsdException w:name="Medium List 1 Accent 4" w:uiPriority="65"/>
-    <w:lsdException w:name="Medium List 2 Accent 4" w:uiPriority="66"/>
-    <w:lsdException w:name="Medium Grid 1 Accent 4" w:uiPriority="67"/>
-    <w:lsdException w:name="Medium Grid 2 Accent 4" w:uiPriority="68"/>
-    <w:lsdException w:name="Medium Grid 3 Accent 4" w:uiPriority="69"/>
-    <w:lsdException w:name="Dark List Accent 4" w:uiPriority="70"/>
-    <w:lsdException w:name="Colorful Shading Accent 4" w:uiPriority="71"/>
-    <w:lsdException w:name="Colorful List Accent 4" w:uiPriority="72"/>
-    <w:lsdException w:name="Colorful Grid Accent 4" w:uiPriority="73"/>
-    <w:lsdException w:name="Light Shading Accent 5" w:uiPriority="60"/>
-    <w:lsdException w:name="Light List Accent 5" w:uiPriority="61"/>
-    <w:lsdException w:name="Light Grid Accent 5" w:uiPriority="62"/>
-    <w:lsdException w:name="Medium Shading 1 Accent 5" w:uiPriority="63"/>
-    <w:lsdException w:name="Medium Shading 2 Accent 5" w:uiPriority="64"/>
-    <w:lsdException w:name="Medium List 1 Accent 5" w:uiPriority="65"/>
-    <w:lsdException w:name="Medium List 2 Accent 5" w:uiPriority="66"/>
-    <w:lsdException w:name="Medium Grid 1 Accent 5" w:uiPriority="67"/>
-    <w:lsdException w:name="Medium Grid 2 Accent 5" w:uiPriority="68"/>
-    <w:lsdException w:name="Medium Grid 3 Accent 5" w:uiPriority="69"/>
-    <w:lsdException w:name="Dark List Accent 5" w:uiPriority="70"/>
-    <w:lsdException w:name="Colorful Shading Accent 5" w:uiPriority="71"/>
-    <w:lsdException w:name="Colorful List Accent 5" w:uiPriority="72"/>
-    <w:lsdException w:name="Colorful Grid Accent 5" w:uiPriority="73"/>
-    <w:lsdException w:name="Light Shading Accent 6" w:uiPriority="60"/>
-    <w:lsdException w:name="Light List Accent 6" w:uiPriority="61"/>
-    <w:lsdException w:name="Light Grid Accent 6" w:uiPriority="62"/>
-    <w:lsdException w:name="Medium Shading 1 Accent 6" w:uiPriority="63"/>
-    <w:lsdException w:name="Medium Shading 2 Accent 6" w:uiPriority="64"/>
-    <w:lsdException w:name="Medium List 1 Accent 6" w:uiPriority="65"/>
-    <w:lsdException w:name="Medium List 2 Accent 6" w:uiPriority="66"/>
-    <w:lsdException w:name="Medium Grid 1 Accent 6" w:uiPriority="67"/>
-    <w:lsdException w:name="Medium Grid 2 Accent 6" w:uiPriority="68"/>
-    <w:lsdException w:name="Medium Grid 3 Accent 6" w:uiPriority="69"/>
-    <w:lsdException w:name="Dark List Accent 6" w:uiPriority="70"/>
-    <w:lsdException w:name="Colorful Shading Accent 6" w:uiPriority="71"/>
-    <w:lsdException w:name="Colorful List Accent 6" w:uiPriority="72"/>
-    <w:lsdException w:name="Colorful Grid Accent 6" w:uiPriority="73"/>
-    <w:lsdException w:name="Subtle Emphasis" w:uiPriority="19" w:qFormat="1"/>
-    <w:lsdException w:name="Intense Emphasis" w:uiPriority="21" w:qFormat="1"/>
-    <w:lsdException w:name="Subtle Reference" w:uiPriority="31" w:qFormat="1"/>
-    <w:lsdException w:name="Intense Reference" w:uiPriority="32" w:qFormat="1"/>
-    <w:lsdException w:name="Book Title" w:uiPriority="33" w:qFormat="1"/>
-    <w:lsdException w:name="Bibliography" w:semiHidden="1" w:uiPriority="37" w:unhideWhenUsed="1"/>
-    <w:lsdException w:name="TOC Heading" w:semiHidden="1" w:uiPriority="39" w:unhideWhenUsed="1" w:qFormat="1"/>
-    <w:lsdException w:name="Plain Table 1" w:uiPriority="41"/>
-    <w:lsdException w:name="Plain Table 2" w:uiPriority="42"/>
-    <w:lsdException w:name="Plain Table 3" w:uiPriority="43"/>
-    <w:lsdException w:name="Plain Table 4" w:uiPriority="44"/>
-    <w:lsdException w:name="Plain Table 5" w:uiPriority="45"/>
-    <w:lsdException w:name="Grid Table Light" w:uiPriority="40"/>
-    <w:lsdException w:name="Grid Table 1 Light" w:uiPriority="46"/>
-    <w:lsdException w:name="Grid Table 2" w:uiPriority="47"/>
-    <w:lsdException w:name="Grid Table 3" w:uiPriority="48"/>
-    <w:lsdException w:name="Grid Table 4" w:uiPriority="49"/>
-    <w:lsdException w:name="Grid Table 5 Dark" w:uiPriority="50"/>
-    <w:lsdException w:name="Grid Table 6 Colorful" w:uiPriority="51"/>
-    <w:lsdException w:name="Grid Table 7 Colorful" w:uiPriority="52"/>
-    <w:lsdException w:name="Grid Table 1 Light Accent 1" w:uiPriority="46"/>
-    <w:lsdException w:name="Grid Table 2 Accent 1" w:uiPriority="47"/>
-    <w:lsdException w:name="Grid Table 3 Accent 1" w:uiPriority="48"/>
-    <w:lsdException w:name="Grid Table 4 Accent 1" w:uiPriority="49"/>
-    <w:lsdException w:name="Grid Table 5 Dark Accent 1" w:uiPriority="50"/>
-    <w:lsdException w:name="Grid Table 6 Colorful Accent 1" w:uiPriority="51"/>
-    <w:lsdException w:name="Grid Table 7 Colorful Accent 1" w:uiPriority="52"/>
-    <w:lsdException w:name="Grid Table 1 Light Accent 2" w:uiPriority="46"/>
-    <w:lsdException w:name="Grid Table 2 Accent 2" w:uiPriority="47"/>
-    <w:lsdException w:name="Grid Table 3 Accent 2" w:uiPriority="48"/>
-    <w:lsdException w:name="Grid Table 4 Accent 2" w:uiPriority="49"/>
-    <w:lsdException w:name="Grid Table 5 Dark Accent 2" w:uiPriority="50"/>
-    <w:lsdException w:name="Grid Table 6 Colorful Accent 2" w:uiPriority="51"/>
-    <w:lsdException w:name="Grid Table 7 Colorful Accent 2" w:uiPriority="52"/>
-    <w:lsdException w:name="Grid Table 1 Light Accent 3" w:uiPriority="46"/>
-    <w:lsdException w:name="Grid Table 2 Accent 3" w:uiPriority="47"/>
-    <w:lsdException w:name="Grid Table 3 Accent 3" w:uiPriority="48"/>
-    <w:lsdException w:name="Grid Table 4 Accent 3" w:uiPriority="49"/>
-    <w:lsdException w:name="Grid Table 5 Dark Accent 3" w:uiPriority="50"/>
-    <w:lsdException w:name="Grid Table 6 Colorful Accent 3" w:uiPriority="51"/>
-    <w:lsdException w:name="Grid Table 7 Colorful Accent 3" w:uiPriority="52"/>
-    <w:lsdException w:name="Grid Table 1 Light Accent 4" w:uiPriority="46"/>
-    <w:lsdException w:name="Grid Table 2 Accent 4" w:uiPriority="47"/>
-    <w:lsdException w:name="Grid Table 3 Accent 4" w:uiPriority="48"/>
-    <w:lsdException w:name="Grid Table 4 Accent 4" w:uiPriority="49"/>
-    <w:lsdException w:name="Grid Table 5 Dark Accent 4" w:uiPriority="50"/>
-    <w:lsdException w:name="Grid Table 6 Colorful Accent 4" w:uiPriority="51"/>
-    <w:lsdException w:name="Grid Table 7 Colorful Accent 4" w:uiPriority="52"/>
-    <w:lsdException w:name="Grid Table 1 Light Accent 5" w:uiPriority="46"/>
-    <w:lsdException w:name="Grid Table 2 Accent 5" w:uiPriority="47"/>
-    <w:lsdException w:name="Grid Table 3 Accent 5" w:uiPriority="48"/>
-    <w:lsdException w:name="Grid Table 4 Accent 5" w:uiPriority="49"/>
-    <w:lsdException w:name="Grid Table 5 Dark Accent 5" w:uiPriority="50"/>
-    <w:lsdException w:name="Grid Table 6 Colorful Accent 5" w:uiPriority="51"/>
-    <w:lsdException w:name="Grid Table 7 Colorful Accent 5" w:uiPriority="52"/>
-    <w:lsdException w:name="Grid Table 1 Light Accent 6" w:uiPriority="46"/>
-    <w:lsdException w:name="Grid Table 2 Accent 6" w:uiPriority="47"/>
-    <w:lsdException w:name="Grid Table 3 Accent 6" w:uiPriority="48"/>
-    <w:lsdException w:name="Grid Table 4 Accent 6" w:uiPriority="49"/>
-    <w:lsdException w:name="Grid Table 5 Dark Accent 6" w:uiPriority="50"/>
-    <w:lsdException w:name="Grid Table 6 Colorful Accent 6" w:uiPriority="51"/>
-    <w:lsdException w:name="Grid Table 7 Colorful Accent 6" w:uiPriority="52"/>
-    <w:lsdException w:name="List Table 1 Light" w:uiPriority="46"/>
-    <w:lsdException w:name="List Table 2" w:uiPriority="47"/>
-    <w:lsdException w:name="List Table 3" w:uiPriority="48"/>
-    <w:lsdException w:name="List Table 4" w:uiPriority="49"/>
-    <w:lsdException w:name="List Table 5 Dark" w:uiPriority="50"/>
-    <w:lsdException w:name="List Table 6 Colorful" w:uiPriority="51"/>
-    <w:lsdException w:name="List Table 7 Colorful" w:uiPriority="52"/>
-    <w:lsdException w:name="List Table 1 Light Accent 1" w:uiPriority="46"/>
-    <w:lsdException w:name="List Table 2 Accent 1" w:uiPriority="47"/>
-    <w:lsdException w:name="List Table 3 Accent 1" w:uiPriority="48"/>
-    <w:lsdException w:name="List Table 4 Accent 1" w:uiPriority="49"/>
-    <w:lsdException w:name="List Table 5 Dark Accent 1" w:uiPriority="50"/>
-    <w:lsdException w:name="List Table 6 Colorful Accent 1" w:uiPriority="51"/>
-    <w:lsdException w:name="List Table 7 Colorful Accent 1" w:uiPriority="52"/>
-    <w:lsdException w:name="List Table 1 Light Accent 2" w:uiPriority="46"/>
-    <w:lsdException w:name="List Table 2 Accent 2" w:uiPriority="47"/>
-    <w:lsdException w:name="List Table 3 Accent 2" w:uiPriority="48"/>
-    <w:lsdException w:name="List Table 4 Accent 2" w:uiPriority="49"/>
-    <w:lsdException w:name="List Table 5 Dark Accent 2" w:uiPriority="50"/>
-    <w:lsdException w:name="List Table 6 Colorful Accent 2" w:uiPriority="51"/>
-    <w:lsdException w:name="List Table 7 Colorful Accent 2" w:uiPriority="52"/>
-    <w:lsdException w:name="List Table 1 Light Accent 3" w:uiPriority="46"/>
-    <w:lsdException w:name="List Table 2 Accent 3" w:uiPriority="47"/>
-    <w:lsdException w:name="List Table 3 Accent 3" w:uiPriority="48"/>
-    <w:lsdException w:name="List Table 4 Accent 3" w:uiPriority="49"/>
-    <w:lsdException w:name="List Table 5 Dark Accent 3" w:uiPriority="50"/>
-    <w:lsdException w:name="List Table 6 Colorful Accent 3" w:uiPriority="51"/>
-    <w:lsdException w:name="List Table 7 Colorful Accent 3" w:uiPriority="52"/>
-    <w:lsdException w:name="List Table 1 Light Accent 4" w:uiPriority="46"/>
-    <w:lsdException w:name="List Table 2 Accent 4" w:uiPriority="47"/>
-    <w:lsdException w:name="List Table 3 Accent 4" w:uiPriority="48"/>
-    <w:lsdException w:name="List Table 4 Accent 4" w:uiPriority="49"/>
-    <w:lsdException w:name="List Table 5 Dark Accent 4" w:uiPriority="50"/>
-    <w:lsdException w:name="List Table 6 Colorful Accent 4" w:uiPriority="51"/>
-    <w:lsdException w:name="List Table 7 Colorful Accent 4" w:uiPriority="52"/>
-    <w:lsdException w:name="List Table 1 Light Accent 5" w:uiPriority="46"/>
-    <w:lsdException w:name="List Table 2 Accent 5" w:uiPriority="47"/>
-    <w:lsdException w:name="List Table 3 Accent 5" w:uiPriority="48"/>
-    <w:lsdException w:name="List Table 4 Accent 5" w:uiPriority="49"/>
-    <w:lsdException w:name="List Table 5 Dark Accent 5" w:uiPriority="50"/>
-    <w:lsdException w:name="List Table 6 Colorful Accent 5" w:uiPriority="51"/>
-    <w:lsdException w:name="List Table 7 Colorful Accent 5" w:uiPriority="52"/>
-    <w:lsdException w:name="List Table 1 Light Accent 6" w:uiPriority="46"/>
-    <w:lsdException w:name="List Table 2 Accent 6" w:uiPriority="47"/>
-    <w:lsdException w:name="List Table 3 Accent 6" w:uiPriority="48"/>
-    <w:lsdException w:name="List Table 4 Accent 6" w:uiPriority="49"/>
-    <w:lsdException w:name="List Table 5 Dark Accent 6" w:uiPriority="50"/>
-    <w:lsdException w:name="List Table 6 Colorful Accent 6" w:uiPriority="51"/>
-    <w:lsdException w:name="List Table 7 Colorful Accent 6" w:uiPriority="52"/>
-    <w:lsdException w:name="Mention" w:semiHidden="1" w:unhideWhenUsed="1"/>
-    <w:lsdException w:name="Smart Hyperlink" w:semiHidden="1" w:unhideWhenUsed="1"/>
-    <w:lsdException w:name="Hashtag" w:semiHidden="1" w:unhideWhenUsed="1"/>
-  </w:latentStyles>
-  <w:style w:type="paragraph" w:default="1" w:styleId="Normal">
-    <w:name w:val="Normal"/>
-    <w:qFormat/>
-  </w:style>
-  <w:style w:type="character" w:default="1" w:styleId="Fontepargpadro">
-    <w:name w:val="Default Paragraph Font"/>
-    <w:uiPriority w:val="1"/>
-    <w:semiHidden/>
-    <w:unhideWhenUsed/>
-  </w:style>
-  <w:style w:type="table" w:default="1" w:styleId="Tabelanormal">
-    <w:name w:val="Normal Table"/>
-    <w:uiPriority w:val="99"/>
-    <w:semiHidden/>
-    <w:unhideWhenUsed/>
-    <w:tblPr>
-      <w:tblInd w:w="0" w:type="dxa"/>
-      <w:tblCellMar>
-        <w:top w:w="0" w:type="dxa"/>
-        <w:left w:w="108" w:type="dxa"/>
-        <w:bottom w:w="0" w:type="dxa"/>
-        <w:right w:w="108" w:type="dxa"/>
-      </w:tblCellMar>
-    </w:tblPr>
-  </w:style>
-  <w:style w:type="numbering" w:default="1" w:styleId="Semlista">
-    <w:name w:val="No List"/>
-    <w:uiPriority w:val="99"/>
-    <w:semiHidden/>
-    <w:unhideWhenUsed/>
-  </w:style>
-  <w:style w:type="character" w:styleId="TextodoEspaoReservado">
-    <w:name w:val="Placeholder Text"/>
-    <w:basedOn w:val="Fontepargpadro"/>
-    <w:uiPriority w:val="99"/>
-    <w:semiHidden/>
-    <w:rsid w:val="00BD73E5"/>
-    <w:rPr>
-      <w:color w:val="808080"/>
-    </w:rPr>
-  </w:style>
-</w:styles>
-</file>
-
-<file path=word/glossary/webSettings.xml><?xml version="1.0" encoding="utf-8"?>
-<w:webSettings xmlns:mc="http://schemas.openxmlformats.org/markup-compatibility/2006" xmlns:r="http://schemas.openxmlformats.org/officeDocument/2006/relationships" xmlns:w="http://schemas.openxmlformats.org/wordprocessingml/2006/main" xmlns:w14="http://schemas.microsoft.com/office/word/2010/wordml" xmlns:w15="http://schemas.microsoft.com/office/word/2012/wordml" xmlns:w16se="http://schemas.microsoft.com/office/word/2015/wordml/symex" mc:Ignorable="w14 w15 w16se">
-  <w:optimizeForBrowser/>
-  <w:allowPNG/>
-</w:webSettings>
 </file>
 
 <file path=word/theme/theme1.xml><?xml version="1.0" encoding="utf-8"?>
@@ -52337,7 +52609,7 @@
 </file>
 
 <file path=customXml/itemProps1.xml><?xml version="1.0" encoding="utf-8"?>
-<ds:datastoreItem xmlns:ds="http://schemas.openxmlformats.org/officeDocument/2006/customXml" ds:itemID="{C3395E52-9941-47E0-970C-A4B296AB05B9}">
+<ds:datastoreItem xmlns:ds="http://schemas.openxmlformats.org/officeDocument/2006/customXml" ds:itemID="{5A0DC845-3CEE-4394-AA03-E1B2B7A1BD71}">
   <ds:schemaRefs>
     <ds:schemaRef ds:uri="http://schemas.openxmlformats.org/officeDocument/2006/bibliography"/>
   </ds:schemaRefs>

</xml_diff>